<commit_message>
small modification in doc
</commit_message>
<xml_diff>
--- a/doc/data_reader_design.docx
+++ b/doc/data_reader_design.docx
@@ -52,13 +52,6 @@
     </w:p>
     <w:sdt>
       <w:sdtPr>
-        <w:id w:val="116523345"/>
-        <w:docPartObj>
-          <w:docPartGallery w:val="Table of Contents"/>
-          <w:docPartUnique/>
-        </w:docPartObj>
-      </w:sdtPr>
-      <w:sdtEndPr>
         <w:rPr>
           <w:rFonts w:asciiTheme="minorHAnsi" w:eastAsiaTheme="minorEastAsia" w:hAnsiTheme="minorHAnsi" w:cstheme="minorBidi"/>
           <w:b w:val="0"/>
@@ -67,7 +60,12 @@
           <w:sz w:val="22"/>
           <w:szCs w:val="22"/>
         </w:rPr>
-      </w:sdtEndPr>
+        <w:id w:val="116523345"/>
+        <w:docPartObj>
+          <w:docPartGallery w:val="Table of Contents"/>
+          <w:docPartUnique/>
+        </w:docPartObj>
+      </w:sdtPr>
       <w:sdtContent>
         <w:p>
           <w:pPr>
@@ -720,6 +718,9 @@
         <w:jc w:val="center"/>
       </w:pPr>
       <w:r>
+        <w:rPr>
+          <w:noProof/>
+        </w:rPr>
         <w:drawing>
           <wp:inline distT="0" distB="0" distL="0" distR="0">
             <wp:extent cx="1873250" cy="1885950"/>
@@ -1248,6 +1249,9 @@
         <w:jc w:val="center"/>
       </w:pPr>
       <w:r>
+        <w:rPr>
+          <w:noProof/>
+        </w:rPr>
         <w:drawing>
           <wp:inline distT="0" distB="0" distL="0" distR="0">
             <wp:extent cx="2362200" cy="2400300"/>
@@ -3087,9 +3091,2437 @@
     </w:p>
     <w:p>
       <w:r>
+        <w:t>Some log outputs are left on, to trace program execution.</w:t>
+      </w:r>
+    </w:p>
+    <w:p>
+      <w:r>
         <w:t>Sample of screen shots are given below:</w:t>
       </w:r>
     </w:p>
+    <w:p>
+      <w:r>
+        <w:t>For cygwin:</w:t>
+      </w:r>
+    </w:p>
+    <w:tbl>
+      <w:tblPr>
+        <w:tblStyle w:val="TableGrid"/>
+        <w:tblW w:w="0" w:type="auto"/>
+        <w:shd w:val="clear" w:color="auto" w:fill="0D0D0D" w:themeFill="text1" w:themeFillTint="F2"/>
+        <w:tblLook w:val="04A0"/>
+      </w:tblPr>
+      <w:tblGrid>
+        <w:gridCol w:w="6588"/>
+      </w:tblGrid>
+      <w:tr>
+        <w:tc>
+          <w:tcPr>
+            <w:tcW w:w="6588" w:type="dxa"/>
+            <w:shd w:val="clear" w:color="auto" w:fill="0D0D0D" w:themeFill="text1" w:themeFillTint="F2"/>
+          </w:tcPr>
+          <w:p>
+            <w:pPr>
+              <w:autoSpaceDE w:val="0"/>
+              <w:autoSpaceDN w:val="0"/>
+              <w:adjustRightInd w:val="0"/>
+              <w:rPr>
+                <w:rFonts w:ascii="Lucida Console" w:hAnsi="Lucida Console" w:cs="Lucida Console"/>
+                <w:sz w:val="18"/>
+                <w:szCs w:val="18"/>
+              </w:rPr>
+            </w:pPr>
+          </w:p>
+          <w:p>
+            <w:pPr>
+              <w:autoSpaceDE w:val="0"/>
+              <w:autoSpaceDN w:val="0"/>
+              <w:adjustRightInd w:val="0"/>
+              <w:rPr>
+                <w:rFonts w:ascii="Lucida Console" w:hAnsi="Lucida Console" w:cs="Lucida Console"/>
+                <w:color w:val="BFBF00"/>
+                <w:sz w:val="18"/>
+                <w:szCs w:val="18"/>
+              </w:rPr>
+            </w:pPr>
+            <w:r>
+              <w:rPr>
+                <w:rFonts w:ascii="Lucida Console" w:hAnsi="Lucida Console" w:cs="Lucida Console"/>
+                <w:color w:val="00BF00"/>
+                <w:sz w:val="18"/>
+                <w:szCs w:val="18"/>
+              </w:rPr>
+              <w:t xml:space="preserve">baran@DESKTOP-FIS9EBL </w:t>
+            </w:r>
+            <w:r>
+              <w:rPr>
+                <w:rFonts w:ascii="Lucida Console" w:hAnsi="Lucida Console" w:cs="Lucida Console"/>
+                <w:color w:val="BFBF00"/>
+                <w:sz w:val="18"/>
+                <w:szCs w:val="18"/>
+              </w:rPr>
+              <w:t>/cygdrive/c/git/data_reader/src</w:t>
+            </w:r>
+          </w:p>
+          <w:p>
+            <w:pPr>
+              <w:autoSpaceDE w:val="0"/>
+              <w:autoSpaceDN w:val="0"/>
+              <w:adjustRightInd w:val="0"/>
+              <w:rPr>
+                <w:rFonts w:ascii="Lucida Console" w:hAnsi="Lucida Console" w:cs="Lucida Console"/>
+                <w:sz w:val="18"/>
+                <w:szCs w:val="18"/>
+              </w:rPr>
+            </w:pPr>
+            <w:r>
+              <w:rPr>
+                <w:rFonts w:ascii="Lucida Console" w:hAnsi="Lucida Console" w:cs="Lucida Console"/>
+                <w:sz w:val="18"/>
+                <w:szCs w:val="18"/>
+              </w:rPr>
+              <w:t>$ ./dataReader.exe</w:t>
+            </w:r>
+          </w:p>
+          <w:p>
+            <w:pPr>
+              <w:autoSpaceDE w:val="0"/>
+              <w:autoSpaceDN w:val="0"/>
+              <w:adjustRightInd w:val="0"/>
+              <w:rPr>
+                <w:rFonts w:ascii="Lucida Console" w:hAnsi="Lucida Console" w:cs="Lucida Console"/>
+                <w:sz w:val="18"/>
+                <w:szCs w:val="18"/>
+              </w:rPr>
+            </w:pPr>
+            <w:r>
+              <w:rPr>
+                <w:rFonts w:ascii="Lucida Console" w:hAnsi="Lucida Console" w:cs="Lucida Console"/>
+                <w:sz w:val="18"/>
+                <w:szCs w:val="18"/>
+              </w:rPr>
+              <w:t>RS232_Connector() +</w:t>
+            </w:r>
+          </w:p>
+          <w:p>
+            <w:pPr>
+              <w:autoSpaceDE w:val="0"/>
+              <w:autoSpaceDN w:val="0"/>
+              <w:adjustRightInd w:val="0"/>
+              <w:rPr>
+                <w:rFonts w:ascii="Lucida Console" w:hAnsi="Lucida Console" w:cs="Lucida Console"/>
+                <w:sz w:val="18"/>
+                <w:szCs w:val="18"/>
+              </w:rPr>
+            </w:pPr>
+            <w:r>
+              <w:rPr>
+                <w:rFonts w:ascii="Lucida Console" w:hAnsi="Lucida Console" w:cs="Lucida Console"/>
+                <w:sz w:val="18"/>
+                <w:szCs w:val="18"/>
+              </w:rPr>
+              <w:t>RS232_Connector() -</w:t>
+            </w:r>
+          </w:p>
+          <w:p>
+            <w:pPr>
+              <w:autoSpaceDE w:val="0"/>
+              <w:autoSpaceDN w:val="0"/>
+              <w:adjustRightInd w:val="0"/>
+              <w:rPr>
+                <w:rFonts w:ascii="Lucida Console" w:hAnsi="Lucida Console" w:cs="Lucida Console"/>
+                <w:sz w:val="18"/>
+                <w:szCs w:val="18"/>
+              </w:rPr>
+            </w:pPr>
+            <w:r>
+              <w:rPr>
+                <w:rFonts w:ascii="Lucida Console" w:hAnsi="Lucida Console" w:cs="Lucida Console"/>
+                <w:sz w:val="18"/>
+                <w:szCs w:val="18"/>
+              </w:rPr>
+              <w:t>RS232_Connector() +</w:t>
+            </w:r>
+          </w:p>
+          <w:p>
+            <w:pPr>
+              <w:autoSpaceDE w:val="0"/>
+              <w:autoSpaceDN w:val="0"/>
+              <w:adjustRightInd w:val="0"/>
+              <w:rPr>
+                <w:rFonts w:ascii="Lucida Console" w:hAnsi="Lucida Console" w:cs="Lucida Console"/>
+                <w:sz w:val="18"/>
+                <w:szCs w:val="18"/>
+              </w:rPr>
+            </w:pPr>
+            <w:r>
+              <w:rPr>
+                <w:rFonts w:ascii="Lucida Console" w:hAnsi="Lucida Console" w:cs="Lucida Console"/>
+                <w:sz w:val="18"/>
+                <w:szCs w:val="18"/>
+              </w:rPr>
+              <w:t>RS232_Connector() -</w:t>
+            </w:r>
+          </w:p>
+          <w:p>
+            <w:pPr>
+              <w:autoSpaceDE w:val="0"/>
+              <w:autoSpaceDN w:val="0"/>
+              <w:adjustRightInd w:val="0"/>
+              <w:rPr>
+                <w:rFonts w:ascii="Lucida Console" w:hAnsi="Lucida Console" w:cs="Lucida Console"/>
+                <w:sz w:val="18"/>
+                <w:szCs w:val="18"/>
+              </w:rPr>
+            </w:pPr>
+            <w:r>
+              <w:rPr>
+                <w:rFonts w:ascii="Lucida Console" w:hAnsi="Lucida Console" w:cs="Lucida Console"/>
+                <w:sz w:val="18"/>
+                <w:szCs w:val="18"/>
+              </w:rPr>
+              <w:t>RS485_Connector() +</w:t>
+            </w:r>
+          </w:p>
+          <w:p>
+            <w:pPr>
+              <w:autoSpaceDE w:val="0"/>
+              <w:autoSpaceDN w:val="0"/>
+              <w:adjustRightInd w:val="0"/>
+              <w:rPr>
+                <w:rFonts w:ascii="Lucida Console" w:hAnsi="Lucida Console" w:cs="Lucida Console"/>
+                <w:sz w:val="18"/>
+                <w:szCs w:val="18"/>
+              </w:rPr>
+            </w:pPr>
+            <w:r>
+              <w:rPr>
+                <w:rFonts w:ascii="Lucida Console" w:hAnsi="Lucida Console" w:cs="Lucida Console"/>
+                <w:sz w:val="18"/>
+                <w:szCs w:val="18"/>
+              </w:rPr>
+              <w:t>RS485_Connector() -</w:t>
+            </w:r>
+          </w:p>
+          <w:p>
+            <w:pPr>
+              <w:autoSpaceDE w:val="0"/>
+              <w:autoSpaceDN w:val="0"/>
+              <w:adjustRightInd w:val="0"/>
+              <w:rPr>
+                <w:rFonts w:ascii="Lucida Console" w:hAnsi="Lucida Console" w:cs="Lucida Console"/>
+                <w:sz w:val="18"/>
+                <w:szCs w:val="18"/>
+              </w:rPr>
+            </w:pPr>
+            <w:r>
+              <w:rPr>
+                <w:rFonts w:ascii="Lucida Console" w:hAnsi="Lucida Console" w:cs="Lucida Console"/>
+                <w:sz w:val="18"/>
+                <w:szCs w:val="18"/>
+              </w:rPr>
+              <w:t>RS232_Dev_Impl_A constructor called!</w:t>
+            </w:r>
+          </w:p>
+          <w:p>
+            <w:pPr>
+              <w:autoSpaceDE w:val="0"/>
+              <w:autoSpaceDN w:val="0"/>
+              <w:adjustRightInd w:val="0"/>
+              <w:rPr>
+                <w:rFonts w:ascii="Lucida Console" w:hAnsi="Lucida Console" w:cs="Lucida Console"/>
+                <w:sz w:val="18"/>
+                <w:szCs w:val="18"/>
+              </w:rPr>
+            </w:pPr>
+            <w:r>
+              <w:rPr>
+                <w:rFonts w:ascii="Lucida Console" w:hAnsi="Lucida Console" w:cs="Lucida Console"/>
+                <w:sz w:val="18"/>
+                <w:szCs w:val="18"/>
+              </w:rPr>
+              <w:t>RS232_Dev_Impl_B constructor called!</w:t>
+            </w:r>
+          </w:p>
+          <w:p>
+            <w:pPr>
+              <w:autoSpaceDE w:val="0"/>
+              <w:autoSpaceDN w:val="0"/>
+              <w:adjustRightInd w:val="0"/>
+              <w:rPr>
+                <w:rFonts w:ascii="Lucida Console" w:hAnsi="Lucida Console" w:cs="Lucida Console"/>
+                <w:sz w:val="18"/>
+                <w:szCs w:val="18"/>
+              </w:rPr>
+            </w:pPr>
+            <w:r>
+              <w:rPr>
+                <w:rFonts w:ascii="Lucida Console" w:hAnsi="Lucida Console" w:cs="Lucida Console"/>
+                <w:sz w:val="18"/>
+                <w:szCs w:val="18"/>
+              </w:rPr>
+              <w:t>RS485_Dev_Impl_A constructor called!</w:t>
+            </w:r>
+          </w:p>
+          <w:p>
+            <w:pPr>
+              <w:autoSpaceDE w:val="0"/>
+              <w:autoSpaceDN w:val="0"/>
+              <w:adjustRightInd w:val="0"/>
+              <w:rPr>
+                <w:rFonts w:ascii="Lucida Console" w:hAnsi="Lucida Console" w:cs="Lucida Console"/>
+                <w:sz w:val="18"/>
+                <w:szCs w:val="18"/>
+              </w:rPr>
+            </w:pPr>
+            <w:r>
+              <w:rPr>
+                <w:rFonts w:ascii="Lucida Console" w:hAnsi="Lucida Console" w:cs="Lucida Console"/>
+                <w:sz w:val="18"/>
+                <w:szCs w:val="18"/>
+              </w:rPr>
+              <w:t>RS485_Dev_Impl_A constructor called!</w:t>
+            </w:r>
+          </w:p>
+          <w:p>
+            <w:pPr>
+              <w:autoSpaceDE w:val="0"/>
+              <w:autoSpaceDN w:val="0"/>
+              <w:adjustRightInd w:val="0"/>
+              <w:rPr>
+                <w:rFonts w:ascii="Lucida Console" w:hAnsi="Lucida Console" w:cs="Lucida Console"/>
+                <w:sz w:val="18"/>
+                <w:szCs w:val="18"/>
+              </w:rPr>
+            </w:pPr>
+            <w:r>
+              <w:rPr>
+                <w:rFonts w:ascii="Lucida Console" w:hAnsi="Lucida Console" w:cs="Lucida Console"/>
+                <w:sz w:val="18"/>
+                <w:szCs w:val="18"/>
+              </w:rPr>
+              <w:t>RS485_Dev_Impl_A constructor called!</w:t>
+            </w:r>
+          </w:p>
+          <w:p>
+            <w:pPr>
+              <w:autoSpaceDE w:val="0"/>
+              <w:autoSpaceDN w:val="0"/>
+              <w:adjustRightInd w:val="0"/>
+              <w:rPr>
+                <w:rFonts w:ascii="Lucida Console" w:hAnsi="Lucida Console" w:cs="Lucida Console"/>
+                <w:sz w:val="18"/>
+                <w:szCs w:val="18"/>
+              </w:rPr>
+            </w:pPr>
+            <w:r>
+              <w:rPr>
+                <w:rFonts w:ascii="Lucida Console" w:hAnsi="Lucida Console" w:cs="Lucida Console"/>
+                <w:sz w:val="18"/>
+                <w:szCs w:val="18"/>
+              </w:rPr>
+              <w:t>ReaderAlgo() +</w:t>
+            </w:r>
+          </w:p>
+          <w:p>
+            <w:pPr>
+              <w:autoSpaceDE w:val="0"/>
+              <w:autoSpaceDN w:val="0"/>
+              <w:adjustRightInd w:val="0"/>
+              <w:rPr>
+                <w:rFonts w:ascii="Lucida Console" w:hAnsi="Lucida Console" w:cs="Lucida Console"/>
+                <w:sz w:val="18"/>
+                <w:szCs w:val="18"/>
+              </w:rPr>
+            </w:pPr>
+            <w:r>
+              <w:rPr>
+                <w:rFonts w:ascii="Lucida Console" w:hAnsi="Lucida Console" w:cs="Lucida Console"/>
+                <w:sz w:val="18"/>
+                <w:szCs w:val="18"/>
+              </w:rPr>
+              <w:t>ReaderAlgo() -</w:t>
+            </w:r>
+          </w:p>
+          <w:p>
+            <w:pPr>
+              <w:autoSpaceDE w:val="0"/>
+              <w:autoSpaceDN w:val="0"/>
+              <w:adjustRightInd w:val="0"/>
+              <w:rPr>
+                <w:rFonts w:ascii="Lucida Console" w:hAnsi="Lucida Console" w:cs="Lucida Console"/>
+                <w:sz w:val="18"/>
+                <w:szCs w:val="18"/>
+              </w:rPr>
+            </w:pPr>
+            <w:r>
+              <w:rPr>
+                <w:rFonts w:ascii="Lucida Console" w:hAnsi="Lucida Console" w:cs="Lucida Console"/>
+                <w:sz w:val="18"/>
+                <w:szCs w:val="18"/>
+              </w:rPr>
+              <w:t>DataProcessor() +</w:t>
+            </w:r>
+          </w:p>
+          <w:p>
+            <w:pPr>
+              <w:autoSpaceDE w:val="0"/>
+              <w:autoSpaceDN w:val="0"/>
+              <w:adjustRightInd w:val="0"/>
+              <w:rPr>
+                <w:rFonts w:ascii="Lucida Console" w:hAnsi="Lucida Console" w:cs="Lucida Console"/>
+                <w:sz w:val="18"/>
+                <w:szCs w:val="18"/>
+              </w:rPr>
+            </w:pPr>
+            <w:r>
+              <w:rPr>
+                <w:rFonts w:ascii="Lucida Console" w:hAnsi="Lucida Console" w:cs="Lucida Console"/>
+                <w:sz w:val="18"/>
+                <w:szCs w:val="18"/>
+              </w:rPr>
+              <w:t>DataProcessor() -</w:t>
+            </w:r>
+          </w:p>
+          <w:p>
+            <w:pPr>
+              <w:autoSpaceDE w:val="0"/>
+              <w:autoSpaceDN w:val="0"/>
+              <w:adjustRightInd w:val="0"/>
+              <w:rPr>
+                <w:rFonts w:ascii="Lucida Console" w:hAnsi="Lucida Console" w:cs="Lucida Console"/>
+                <w:sz w:val="18"/>
+                <w:szCs w:val="18"/>
+              </w:rPr>
+            </w:pPr>
+            <w:r>
+              <w:rPr>
+                <w:rFonts w:ascii="Lucida Console" w:hAnsi="Lucida Console" w:cs="Lucida Console"/>
+                <w:sz w:val="18"/>
+                <w:szCs w:val="18"/>
+              </w:rPr>
+              <w:t>processOnce for:</w:t>
+            </w:r>
+          </w:p>
+          <w:p>
+            <w:pPr>
+              <w:autoSpaceDE w:val="0"/>
+              <w:autoSpaceDN w:val="0"/>
+              <w:adjustRightInd w:val="0"/>
+              <w:rPr>
+                <w:rFonts w:ascii="Lucida Console" w:hAnsi="Lucida Console" w:cs="Lucida Console"/>
+                <w:sz w:val="18"/>
+                <w:szCs w:val="18"/>
+              </w:rPr>
+            </w:pPr>
+            <w:r>
+              <w:rPr>
+                <w:rFonts w:ascii="Lucida Console" w:hAnsi="Lucida Console" w:cs="Lucida Console"/>
+                <w:sz w:val="18"/>
+                <w:szCs w:val="18"/>
+              </w:rPr>
+              <w:t>rs485_port3_dev3</w:t>
+            </w:r>
+          </w:p>
+          <w:p>
+            <w:pPr>
+              <w:autoSpaceDE w:val="0"/>
+              <w:autoSpaceDN w:val="0"/>
+              <w:adjustRightInd w:val="0"/>
+              <w:rPr>
+                <w:rFonts w:ascii="Lucida Console" w:hAnsi="Lucida Console" w:cs="Lucida Console"/>
+                <w:sz w:val="18"/>
+                <w:szCs w:val="18"/>
+              </w:rPr>
+            </w:pPr>
+            <w:r>
+              <w:rPr>
+                <w:rFonts w:ascii="Lucida Console" w:hAnsi="Lucida Console" w:cs="Lucida Console"/>
+                <w:sz w:val="18"/>
+                <w:szCs w:val="18"/>
+              </w:rPr>
+              <w:t>RS485_Dev_Impl_A::read() +</w:t>
+            </w:r>
+          </w:p>
+          <w:p>
+            <w:pPr>
+              <w:autoSpaceDE w:val="0"/>
+              <w:autoSpaceDN w:val="0"/>
+              <w:adjustRightInd w:val="0"/>
+              <w:rPr>
+                <w:rFonts w:ascii="Lucida Console" w:hAnsi="Lucida Console" w:cs="Lucida Console"/>
+                <w:sz w:val="18"/>
+                <w:szCs w:val="18"/>
+              </w:rPr>
+            </w:pPr>
+            <w:r>
+              <w:rPr>
+                <w:rFonts w:ascii="Lucida Console" w:hAnsi="Lucida Console" w:cs="Lucida Console"/>
+                <w:sz w:val="18"/>
+                <w:szCs w:val="18"/>
+              </w:rPr>
+              <w:t>Read from RS485 is called</w:t>
+            </w:r>
+          </w:p>
+          <w:p>
+            <w:pPr>
+              <w:autoSpaceDE w:val="0"/>
+              <w:autoSpaceDN w:val="0"/>
+              <w:adjustRightInd w:val="0"/>
+              <w:rPr>
+                <w:rFonts w:ascii="Lucida Console" w:hAnsi="Lucida Console" w:cs="Lucida Console"/>
+                <w:sz w:val="18"/>
+                <w:szCs w:val="18"/>
+              </w:rPr>
+            </w:pPr>
+            <w:r>
+              <w:rPr>
+                <w:rFonts w:ascii="Lucida Console" w:hAnsi="Lucida Console" w:cs="Lucida Console"/>
+                <w:sz w:val="18"/>
+                <w:szCs w:val="18"/>
+              </w:rPr>
+              <w:t>RS485_Dev_Impl_A::read() -</w:t>
+            </w:r>
+          </w:p>
+          <w:p>
+            <w:pPr>
+              <w:autoSpaceDE w:val="0"/>
+              <w:autoSpaceDN w:val="0"/>
+              <w:adjustRightInd w:val="0"/>
+              <w:rPr>
+                <w:rFonts w:ascii="Lucida Console" w:hAnsi="Lucida Console" w:cs="Lucida Console"/>
+                <w:sz w:val="18"/>
+                <w:szCs w:val="18"/>
+              </w:rPr>
+            </w:pPr>
+            <w:r>
+              <w:rPr>
+                <w:rFonts w:ascii="Lucida Console" w:hAnsi="Lucida Console" w:cs="Lucida Console"/>
+                <w:sz w:val="18"/>
+                <w:szCs w:val="18"/>
+              </w:rPr>
+              <w:t>execute_algo() +</w:t>
+            </w:r>
+          </w:p>
+          <w:p>
+            <w:pPr>
+              <w:autoSpaceDE w:val="0"/>
+              <w:autoSpaceDN w:val="0"/>
+              <w:adjustRightInd w:val="0"/>
+              <w:rPr>
+                <w:rFonts w:ascii="Lucida Console" w:hAnsi="Lucida Console" w:cs="Lucida Console"/>
+                <w:sz w:val="18"/>
+                <w:szCs w:val="18"/>
+              </w:rPr>
+            </w:pPr>
+            <w:r>
+              <w:rPr>
+                <w:rFonts w:ascii="Lucida Console" w:hAnsi="Lucida Console" w:cs="Lucida Console"/>
+                <w:sz w:val="18"/>
+                <w:szCs w:val="18"/>
+              </w:rPr>
+              <w:t>execute_algo() -</w:t>
+            </w:r>
+          </w:p>
+          <w:p>
+            <w:pPr>
+              <w:autoSpaceDE w:val="0"/>
+              <w:autoSpaceDN w:val="0"/>
+              <w:adjustRightInd w:val="0"/>
+              <w:rPr>
+                <w:rFonts w:ascii="Lucida Console" w:hAnsi="Lucida Console" w:cs="Lucida Console"/>
+                <w:sz w:val="18"/>
+                <w:szCs w:val="18"/>
+              </w:rPr>
+            </w:pPr>
+            <w:r>
+              <w:rPr>
+                <w:rFonts w:ascii="Lucida Console" w:hAnsi="Lucida Console" w:cs="Lucida Console"/>
+                <w:sz w:val="18"/>
+                <w:szCs w:val="18"/>
+              </w:rPr>
+              <w:t>rs485_port3_dev2</w:t>
+            </w:r>
+          </w:p>
+          <w:p>
+            <w:pPr>
+              <w:autoSpaceDE w:val="0"/>
+              <w:autoSpaceDN w:val="0"/>
+              <w:adjustRightInd w:val="0"/>
+              <w:rPr>
+                <w:rFonts w:ascii="Lucida Console" w:hAnsi="Lucida Console" w:cs="Lucida Console"/>
+                <w:sz w:val="18"/>
+                <w:szCs w:val="18"/>
+              </w:rPr>
+            </w:pPr>
+            <w:r>
+              <w:rPr>
+                <w:rFonts w:ascii="Lucida Console" w:hAnsi="Lucida Console" w:cs="Lucida Console"/>
+                <w:sz w:val="18"/>
+                <w:szCs w:val="18"/>
+              </w:rPr>
+              <w:lastRenderedPageBreak/>
+              <w:t>RS485_Dev_Impl_A::read() +</w:t>
+            </w:r>
+          </w:p>
+          <w:p>
+            <w:pPr>
+              <w:autoSpaceDE w:val="0"/>
+              <w:autoSpaceDN w:val="0"/>
+              <w:adjustRightInd w:val="0"/>
+              <w:rPr>
+                <w:rFonts w:ascii="Lucida Console" w:hAnsi="Lucida Console" w:cs="Lucida Console"/>
+                <w:sz w:val="18"/>
+                <w:szCs w:val="18"/>
+              </w:rPr>
+            </w:pPr>
+            <w:r>
+              <w:rPr>
+                <w:rFonts w:ascii="Lucida Console" w:hAnsi="Lucida Console" w:cs="Lucida Console"/>
+                <w:sz w:val="18"/>
+                <w:szCs w:val="18"/>
+              </w:rPr>
+              <w:t>Read from RS485 is called</w:t>
+            </w:r>
+          </w:p>
+          <w:p>
+            <w:pPr>
+              <w:autoSpaceDE w:val="0"/>
+              <w:autoSpaceDN w:val="0"/>
+              <w:adjustRightInd w:val="0"/>
+              <w:rPr>
+                <w:rFonts w:ascii="Lucida Console" w:hAnsi="Lucida Console" w:cs="Lucida Console"/>
+                <w:sz w:val="18"/>
+                <w:szCs w:val="18"/>
+              </w:rPr>
+            </w:pPr>
+            <w:r>
+              <w:rPr>
+                <w:rFonts w:ascii="Lucida Console" w:hAnsi="Lucida Console" w:cs="Lucida Console"/>
+                <w:sz w:val="18"/>
+                <w:szCs w:val="18"/>
+              </w:rPr>
+              <w:t>RS485_Dev_Impl_A::read() -</w:t>
+            </w:r>
+          </w:p>
+          <w:p>
+            <w:pPr>
+              <w:autoSpaceDE w:val="0"/>
+              <w:autoSpaceDN w:val="0"/>
+              <w:adjustRightInd w:val="0"/>
+              <w:rPr>
+                <w:rFonts w:ascii="Lucida Console" w:hAnsi="Lucida Console" w:cs="Lucida Console"/>
+                <w:sz w:val="18"/>
+                <w:szCs w:val="18"/>
+              </w:rPr>
+            </w:pPr>
+            <w:r>
+              <w:rPr>
+                <w:rFonts w:ascii="Lucida Console" w:hAnsi="Lucida Console" w:cs="Lucida Console"/>
+                <w:sz w:val="18"/>
+                <w:szCs w:val="18"/>
+              </w:rPr>
+              <w:t>execute_algo() +</w:t>
+            </w:r>
+          </w:p>
+          <w:p>
+            <w:pPr>
+              <w:autoSpaceDE w:val="0"/>
+              <w:autoSpaceDN w:val="0"/>
+              <w:adjustRightInd w:val="0"/>
+              <w:rPr>
+                <w:rFonts w:ascii="Lucida Console" w:hAnsi="Lucida Console" w:cs="Lucida Console"/>
+                <w:sz w:val="18"/>
+                <w:szCs w:val="18"/>
+              </w:rPr>
+            </w:pPr>
+            <w:r>
+              <w:rPr>
+                <w:rFonts w:ascii="Lucida Console" w:hAnsi="Lucida Console" w:cs="Lucida Console"/>
+                <w:sz w:val="18"/>
+                <w:szCs w:val="18"/>
+              </w:rPr>
+              <w:t>execute_algo() -</w:t>
+            </w:r>
+          </w:p>
+          <w:p>
+            <w:pPr>
+              <w:autoSpaceDE w:val="0"/>
+              <w:autoSpaceDN w:val="0"/>
+              <w:adjustRightInd w:val="0"/>
+              <w:rPr>
+                <w:rFonts w:ascii="Lucida Console" w:hAnsi="Lucida Console" w:cs="Lucida Console"/>
+                <w:sz w:val="18"/>
+                <w:szCs w:val="18"/>
+              </w:rPr>
+            </w:pPr>
+            <w:r>
+              <w:rPr>
+                <w:rFonts w:ascii="Lucida Console" w:hAnsi="Lucida Console" w:cs="Lucida Console"/>
+                <w:sz w:val="18"/>
+                <w:szCs w:val="18"/>
+              </w:rPr>
+              <w:t>rs485_port3_dev1</w:t>
+            </w:r>
+          </w:p>
+          <w:p>
+            <w:pPr>
+              <w:autoSpaceDE w:val="0"/>
+              <w:autoSpaceDN w:val="0"/>
+              <w:adjustRightInd w:val="0"/>
+              <w:rPr>
+                <w:rFonts w:ascii="Lucida Console" w:hAnsi="Lucida Console" w:cs="Lucida Console"/>
+                <w:sz w:val="18"/>
+                <w:szCs w:val="18"/>
+              </w:rPr>
+            </w:pPr>
+            <w:r>
+              <w:rPr>
+                <w:rFonts w:ascii="Lucida Console" w:hAnsi="Lucida Console" w:cs="Lucida Console"/>
+                <w:sz w:val="18"/>
+                <w:szCs w:val="18"/>
+              </w:rPr>
+              <w:t>RS485_Dev_Impl_A::read() +</w:t>
+            </w:r>
+          </w:p>
+          <w:p>
+            <w:pPr>
+              <w:autoSpaceDE w:val="0"/>
+              <w:autoSpaceDN w:val="0"/>
+              <w:adjustRightInd w:val="0"/>
+              <w:rPr>
+                <w:rFonts w:ascii="Lucida Console" w:hAnsi="Lucida Console" w:cs="Lucida Console"/>
+                <w:sz w:val="18"/>
+                <w:szCs w:val="18"/>
+              </w:rPr>
+            </w:pPr>
+            <w:r>
+              <w:rPr>
+                <w:rFonts w:ascii="Lucida Console" w:hAnsi="Lucida Console" w:cs="Lucida Console"/>
+                <w:sz w:val="18"/>
+                <w:szCs w:val="18"/>
+              </w:rPr>
+              <w:t>Read from RS485 is called</w:t>
+            </w:r>
+          </w:p>
+          <w:p>
+            <w:pPr>
+              <w:autoSpaceDE w:val="0"/>
+              <w:autoSpaceDN w:val="0"/>
+              <w:adjustRightInd w:val="0"/>
+              <w:rPr>
+                <w:rFonts w:ascii="Lucida Console" w:hAnsi="Lucida Console" w:cs="Lucida Console"/>
+                <w:sz w:val="18"/>
+                <w:szCs w:val="18"/>
+              </w:rPr>
+            </w:pPr>
+            <w:r>
+              <w:rPr>
+                <w:rFonts w:ascii="Lucida Console" w:hAnsi="Lucida Console" w:cs="Lucida Console"/>
+                <w:sz w:val="18"/>
+                <w:szCs w:val="18"/>
+              </w:rPr>
+              <w:t>RS485_Dev_Impl_A::read() -</w:t>
+            </w:r>
+          </w:p>
+          <w:p>
+            <w:pPr>
+              <w:autoSpaceDE w:val="0"/>
+              <w:autoSpaceDN w:val="0"/>
+              <w:adjustRightInd w:val="0"/>
+              <w:rPr>
+                <w:rFonts w:ascii="Lucida Console" w:hAnsi="Lucida Console" w:cs="Lucida Console"/>
+                <w:sz w:val="18"/>
+                <w:szCs w:val="18"/>
+              </w:rPr>
+            </w:pPr>
+            <w:r>
+              <w:rPr>
+                <w:rFonts w:ascii="Lucida Console" w:hAnsi="Lucida Console" w:cs="Lucida Console"/>
+                <w:sz w:val="18"/>
+                <w:szCs w:val="18"/>
+              </w:rPr>
+              <w:t>execute_algo() +</w:t>
+            </w:r>
+          </w:p>
+          <w:p>
+            <w:pPr>
+              <w:autoSpaceDE w:val="0"/>
+              <w:autoSpaceDN w:val="0"/>
+              <w:adjustRightInd w:val="0"/>
+              <w:rPr>
+                <w:rFonts w:ascii="Lucida Console" w:hAnsi="Lucida Console" w:cs="Lucida Console"/>
+                <w:sz w:val="18"/>
+                <w:szCs w:val="18"/>
+              </w:rPr>
+            </w:pPr>
+            <w:r>
+              <w:rPr>
+                <w:rFonts w:ascii="Lucida Console" w:hAnsi="Lucida Console" w:cs="Lucida Console"/>
+                <w:sz w:val="18"/>
+                <w:szCs w:val="18"/>
+              </w:rPr>
+              <w:t>execute_algo() -</w:t>
+            </w:r>
+          </w:p>
+          <w:p>
+            <w:pPr>
+              <w:autoSpaceDE w:val="0"/>
+              <w:autoSpaceDN w:val="0"/>
+              <w:adjustRightInd w:val="0"/>
+              <w:rPr>
+                <w:rFonts w:ascii="Lucida Console" w:hAnsi="Lucida Console" w:cs="Lucida Console"/>
+                <w:sz w:val="18"/>
+                <w:szCs w:val="18"/>
+              </w:rPr>
+            </w:pPr>
+            <w:r>
+              <w:rPr>
+                <w:rFonts w:ascii="Lucida Console" w:hAnsi="Lucida Console" w:cs="Lucida Console"/>
+                <w:sz w:val="18"/>
+                <w:szCs w:val="18"/>
+              </w:rPr>
+              <w:t>rs232_port2_dev2</w:t>
+            </w:r>
+          </w:p>
+          <w:p>
+            <w:pPr>
+              <w:autoSpaceDE w:val="0"/>
+              <w:autoSpaceDN w:val="0"/>
+              <w:adjustRightInd w:val="0"/>
+              <w:rPr>
+                <w:rFonts w:ascii="Lucida Console" w:hAnsi="Lucida Console" w:cs="Lucida Console"/>
+                <w:sz w:val="18"/>
+                <w:szCs w:val="18"/>
+              </w:rPr>
+            </w:pPr>
+            <w:r>
+              <w:rPr>
+                <w:rFonts w:ascii="Lucida Console" w:hAnsi="Lucida Console" w:cs="Lucida Console"/>
+                <w:sz w:val="18"/>
+                <w:szCs w:val="18"/>
+              </w:rPr>
+              <w:t>RS232_Dev_Impl_B::read() +</w:t>
+            </w:r>
+          </w:p>
+          <w:p>
+            <w:pPr>
+              <w:autoSpaceDE w:val="0"/>
+              <w:autoSpaceDN w:val="0"/>
+              <w:adjustRightInd w:val="0"/>
+              <w:rPr>
+                <w:rFonts w:ascii="Lucida Console" w:hAnsi="Lucida Console" w:cs="Lucida Console"/>
+                <w:sz w:val="18"/>
+                <w:szCs w:val="18"/>
+              </w:rPr>
+            </w:pPr>
+            <w:r>
+              <w:rPr>
+                <w:rFonts w:ascii="Lucida Console" w:hAnsi="Lucida Console" w:cs="Lucida Console"/>
+                <w:sz w:val="18"/>
+                <w:szCs w:val="18"/>
+              </w:rPr>
+              <w:t>Read from RS232_Connector is called</w:t>
+            </w:r>
+          </w:p>
+          <w:p>
+            <w:pPr>
+              <w:autoSpaceDE w:val="0"/>
+              <w:autoSpaceDN w:val="0"/>
+              <w:adjustRightInd w:val="0"/>
+              <w:rPr>
+                <w:rFonts w:ascii="Lucida Console" w:hAnsi="Lucida Console" w:cs="Lucida Console"/>
+                <w:sz w:val="18"/>
+                <w:szCs w:val="18"/>
+              </w:rPr>
+            </w:pPr>
+            <w:r>
+              <w:rPr>
+                <w:rFonts w:ascii="Lucida Console" w:hAnsi="Lucida Console" w:cs="Lucida Console"/>
+                <w:sz w:val="18"/>
+                <w:szCs w:val="18"/>
+              </w:rPr>
+              <w:t>RS232_Dev_Impl_B::read() -</w:t>
+            </w:r>
+          </w:p>
+          <w:p>
+            <w:pPr>
+              <w:autoSpaceDE w:val="0"/>
+              <w:autoSpaceDN w:val="0"/>
+              <w:adjustRightInd w:val="0"/>
+              <w:rPr>
+                <w:rFonts w:ascii="Lucida Console" w:hAnsi="Lucida Console" w:cs="Lucida Console"/>
+                <w:sz w:val="18"/>
+                <w:szCs w:val="18"/>
+              </w:rPr>
+            </w:pPr>
+            <w:r>
+              <w:rPr>
+                <w:rFonts w:ascii="Lucida Console" w:hAnsi="Lucida Console" w:cs="Lucida Console"/>
+                <w:sz w:val="18"/>
+                <w:szCs w:val="18"/>
+              </w:rPr>
+              <w:t>execute_algo() +</w:t>
+            </w:r>
+          </w:p>
+          <w:p>
+            <w:pPr>
+              <w:autoSpaceDE w:val="0"/>
+              <w:autoSpaceDN w:val="0"/>
+              <w:adjustRightInd w:val="0"/>
+              <w:rPr>
+                <w:rFonts w:ascii="Lucida Console" w:hAnsi="Lucida Console" w:cs="Lucida Console"/>
+                <w:sz w:val="18"/>
+                <w:szCs w:val="18"/>
+              </w:rPr>
+            </w:pPr>
+            <w:r>
+              <w:rPr>
+                <w:rFonts w:ascii="Lucida Console" w:hAnsi="Lucida Console" w:cs="Lucida Console"/>
+                <w:sz w:val="18"/>
+                <w:szCs w:val="18"/>
+              </w:rPr>
+              <w:t>execute_algo() -</w:t>
+            </w:r>
+          </w:p>
+          <w:p>
+            <w:pPr>
+              <w:autoSpaceDE w:val="0"/>
+              <w:autoSpaceDN w:val="0"/>
+              <w:adjustRightInd w:val="0"/>
+              <w:rPr>
+                <w:rFonts w:ascii="Lucida Console" w:hAnsi="Lucida Console" w:cs="Lucida Console"/>
+                <w:sz w:val="18"/>
+                <w:szCs w:val="18"/>
+              </w:rPr>
+            </w:pPr>
+            <w:r>
+              <w:rPr>
+                <w:rFonts w:ascii="Lucida Console" w:hAnsi="Lucida Console" w:cs="Lucida Console"/>
+                <w:sz w:val="18"/>
+                <w:szCs w:val="18"/>
+              </w:rPr>
+              <w:t>rs232_port1_dev1</w:t>
+            </w:r>
+          </w:p>
+          <w:p>
+            <w:pPr>
+              <w:autoSpaceDE w:val="0"/>
+              <w:autoSpaceDN w:val="0"/>
+              <w:adjustRightInd w:val="0"/>
+              <w:rPr>
+                <w:rFonts w:ascii="Lucida Console" w:hAnsi="Lucida Console" w:cs="Lucida Console"/>
+                <w:sz w:val="18"/>
+                <w:szCs w:val="18"/>
+              </w:rPr>
+            </w:pPr>
+            <w:r>
+              <w:rPr>
+                <w:rFonts w:ascii="Lucida Console" w:hAnsi="Lucida Console" w:cs="Lucida Console"/>
+                <w:sz w:val="18"/>
+                <w:szCs w:val="18"/>
+              </w:rPr>
+              <w:t>RS232_Dev_Impl_A::read() +</w:t>
+            </w:r>
+          </w:p>
+          <w:p>
+            <w:pPr>
+              <w:autoSpaceDE w:val="0"/>
+              <w:autoSpaceDN w:val="0"/>
+              <w:adjustRightInd w:val="0"/>
+              <w:rPr>
+                <w:rFonts w:ascii="Lucida Console" w:hAnsi="Lucida Console" w:cs="Lucida Console"/>
+                <w:sz w:val="18"/>
+                <w:szCs w:val="18"/>
+              </w:rPr>
+            </w:pPr>
+            <w:r>
+              <w:rPr>
+                <w:rFonts w:ascii="Lucida Console" w:hAnsi="Lucida Console" w:cs="Lucida Console"/>
+                <w:sz w:val="18"/>
+                <w:szCs w:val="18"/>
+              </w:rPr>
+              <w:t>Read from RS232_Connector is called</w:t>
+            </w:r>
+          </w:p>
+          <w:p>
+            <w:pPr>
+              <w:autoSpaceDE w:val="0"/>
+              <w:autoSpaceDN w:val="0"/>
+              <w:adjustRightInd w:val="0"/>
+              <w:rPr>
+                <w:rFonts w:ascii="Lucida Console" w:hAnsi="Lucida Console" w:cs="Lucida Console"/>
+                <w:sz w:val="18"/>
+                <w:szCs w:val="18"/>
+              </w:rPr>
+            </w:pPr>
+            <w:r>
+              <w:rPr>
+                <w:rFonts w:ascii="Lucida Console" w:hAnsi="Lucida Console" w:cs="Lucida Console"/>
+                <w:sz w:val="18"/>
+                <w:szCs w:val="18"/>
+              </w:rPr>
+              <w:t>RS232_Dev_Impl_A::preprocess_data +</w:t>
+            </w:r>
+          </w:p>
+          <w:p>
+            <w:pPr>
+              <w:autoSpaceDE w:val="0"/>
+              <w:autoSpaceDN w:val="0"/>
+              <w:adjustRightInd w:val="0"/>
+              <w:rPr>
+                <w:rFonts w:ascii="Lucida Console" w:hAnsi="Lucida Console" w:cs="Lucida Console"/>
+                <w:sz w:val="18"/>
+                <w:szCs w:val="18"/>
+              </w:rPr>
+            </w:pPr>
+            <w:r>
+              <w:rPr>
+                <w:rFonts w:ascii="Lucida Console" w:hAnsi="Lucida Console" w:cs="Lucida Console"/>
+                <w:sz w:val="18"/>
+                <w:szCs w:val="18"/>
+              </w:rPr>
+              <w:t>RS232_Dev_Impl_A::preprocess_data -</w:t>
+            </w:r>
+          </w:p>
+          <w:p>
+            <w:pPr>
+              <w:autoSpaceDE w:val="0"/>
+              <w:autoSpaceDN w:val="0"/>
+              <w:adjustRightInd w:val="0"/>
+              <w:rPr>
+                <w:rFonts w:ascii="Lucida Console" w:hAnsi="Lucida Console" w:cs="Lucida Console"/>
+                <w:sz w:val="18"/>
+                <w:szCs w:val="18"/>
+              </w:rPr>
+            </w:pPr>
+            <w:r>
+              <w:rPr>
+                <w:rFonts w:ascii="Lucida Console" w:hAnsi="Lucida Console" w:cs="Lucida Console"/>
+                <w:sz w:val="18"/>
+                <w:szCs w:val="18"/>
+              </w:rPr>
+              <w:t>RS232_Dev_Impl_A::read() -</w:t>
+            </w:r>
+          </w:p>
+          <w:p>
+            <w:pPr>
+              <w:autoSpaceDE w:val="0"/>
+              <w:autoSpaceDN w:val="0"/>
+              <w:adjustRightInd w:val="0"/>
+              <w:rPr>
+                <w:rFonts w:ascii="Lucida Console" w:hAnsi="Lucida Console" w:cs="Lucida Console"/>
+                <w:sz w:val="18"/>
+                <w:szCs w:val="18"/>
+              </w:rPr>
+            </w:pPr>
+            <w:r>
+              <w:rPr>
+                <w:rFonts w:ascii="Lucida Console" w:hAnsi="Lucida Console" w:cs="Lucida Console"/>
+                <w:sz w:val="18"/>
+                <w:szCs w:val="18"/>
+              </w:rPr>
+              <w:t>execute_algo() +</w:t>
+            </w:r>
+          </w:p>
+          <w:p>
+            <w:pPr>
+              <w:autoSpaceDE w:val="0"/>
+              <w:autoSpaceDN w:val="0"/>
+              <w:adjustRightInd w:val="0"/>
+              <w:rPr>
+                <w:rFonts w:ascii="Lucida Console" w:hAnsi="Lucida Console" w:cs="Lucida Console"/>
+                <w:sz w:val="18"/>
+                <w:szCs w:val="18"/>
+              </w:rPr>
+            </w:pPr>
+            <w:r>
+              <w:rPr>
+                <w:rFonts w:ascii="Lucida Console" w:hAnsi="Lucida Console" w:cs="Lucida Console"/>
+                <w:sz w:val="18"/>
+                <w:szCs w:val="18"/>
+              </w:rPr>
+              <w:t>execute_algo() -</w:t>
+            </w:r>
+          </w:p>
+          <w:p>
+            <w:pPr>
+              <w:autoSpaceDE w:val="0"/>
+              <w:autoSpaceDN w:val="0"/>
+              <w:adjustRightInd w:val="0"/>
+              <w:rPr>
+                <w:rFonts w:ascii="Lucida Console" w:hAnsi="Lucida Console" w:cs="Lucida Console"/>
+                <w:sz w:val="18"/>
+                <w:szCs w:val="18"/>
+              </w:rPr>
+            </w:pPr>
+            <w:r>
+              <w:rPr>
+                <w:rFonts w:ascii="Lucida Console" w:hAnsi="Lucida Console" w:cs="Lucida Console"/>
+                <w:sz w:val="18"/>
+                <w:szCs w:val="18"/>
+              </w:rPr>
+              <w:t>report_algo() +</w:t>
+            </w:r>
+          </w:p>
+          <w:p>
+            <w:pPr>
+              <w:autoSpaceDE w:val="0"/>
+              <w:autoSpaceDN w:val="0"/>
+              <w:adjustRightInd w:val="0"/>
+              <w:rPr>
+                <w:rFonts w:ascii="Lucida Console" w:hAnsi="Lucida Console" w:cs="Lucida Console"/>
+                <w:sz w:val="18"/>
+                <w:szCs w:val="18"/>
+              </w:rPr>
+            </w:pPr>
+            <w:r>
+              <w:rPr>
+                <w:rFonts w:ascii="Lucida Console" w:hAnsi="Lucida Console" w:cs="Lucida Console"/>
+                <w:sz w:val="18"/>
+                <w:szCs w:val="18"/>
+              </w:rPr>
+              <w:t>total num of bytes read: 4480</w:t>
+            </w:r>
+          </w:p>
+          <w:p>
+            <w:pPr>
+              <w:autoSpaceDE w:val="0"/>
+              <w:autoSpaceDN w:val="0"/>
+              <w:adjustRightInd w:val="0"/>
+              <w:rPr>
+                <w:rFonts w:ascii="Lucida Console" w:hAnsi="Lucida Console" w:cs="Lucida Console"/>
+                <w:sz w:val="18"/>
+                <w:szCs w:val="18"/>
+              </w:rPr>
+            </w:pPr>
+            <w:r>
+              <w:rPr>
+                <w:rFonts w:ascii="Lucida Console" w:hAnsi="Lucida Console" w:cs="Lucida Console"/>
+                <w:sz w:val="18"/>
+                <w:szCs w:val="18"/>
+              </w:rPr>
+              <w:t>total read op. count   : 5</w:t>
+            </w:r>
+          </w:p>
+          <w:p>
+            <w:pPr>
+              <w:autoSpaceDE w:val="0"/>
+              <w:autoSpaceDN w:val="0"/>
+              <w:adjustRightInd w:val="0"/>
+              <w:rPr>
+                <w:rFonts w:ascii="Lucida Console" w:hAnsi="Lucida Console" w:cs="Lucida Console"/>
+                <w:sz w:val="18"/>
+                <w:szCs w:val="18"/>
+              </w:rPr>
+            </w:pPr>
+            <w:r>
+              <w:rPr>
+                <w:rFonts w:ascii="Lucida Console" w:hAnsi="Lucida Console" w:cs="Lucida Console"/>
+                <w:sz w:val="18"/>
+                <w:szCs w:val="18"/>
+              </w:rPr>
+              <w:t>report_algo() -</w:t>
+            </w:r>
+          </w:p>
+          <w:p>
+            <w:pPr>
+              <w:autoSpaceDE w:val="0"/>
+              <w:autoSpaceDN w:val="0"/>
+              <w:adjustRightInd w:val="0"/>
+              <w:rPr>
+                <w:rFonts w:ascii="Lucida Console" w:hAnsi="Lucida Console" w:cs="Lucida Console"/>
+                <w:sz w:val="18"/>
+                <w:szCs w:val="18"/>
+              </w:rPr>
+            </w:pPr>
+            <w:r>
+              <w:rPr>
+                <w:rFonts w:ascii="Lucida Console" w:hAnsi="Lucida Console" w:cs="Lucida Console"/>
+                <w:sz w:val="18"/>
+                <w:szCs w:val="18"/>
+              </w:rPr>
+              <w:t>processOnce for:</w:t>
+            </w:r>
+          </w:p>
+          <w:p>
+            <w:pPr>
+              <w:autoSpaceDE w:val="0"/>
+              <w:autoSpaceDN w:val="0"/>
+              <w:adjustRightInd w:val="0"/>
+              <w:rPr>
+                <w:rFonts w:ascii="Lucida Console" w:hAnsi="Lucida Console" w:cs="Lucida Console"/>
+                <w:sz w:val="18"/>
+                <w:szCs w:val="18"/>
+              </w:rPr>
+            </w:pPr>
+            <w:r>
+              <w:rPr>
+                <w:rFonts w:ascii="Lucida Console" w:hAnsi="Lucida Console" w:cs="Lucida Console"/>
+                <w:sz w:val="18"/>
+                <w:szCs w:val="18"/>
+              </w:rPr>
+              <w:t>rs485_port3_dev3</w:t>
+            </w:r>
+          </w:p>
+          <w:p>
+            <w:pPr>
+              <w:autoSpaceDE w:val="0"/>
+              <w:autoSpaceDN w:val="0"/>
+              <w:adjustRightInd w:val="0"/>
+              <w:rPr>
+                <w:rFonts w:ascii="Lucida Console" w:hAnsi="Lucida Console" w:cs="Lucida Console"/>
+                <w:sz w:val="18"/>
+                <w:szCs w:val="18"/>
+              </w:rPr>
+            </w:pPr>
+            <w:r>
+              <w:rPr>
+                <w:rFonts w:ascii="Lucida Console" w:hAnsi="Lucida Console" w:cs="Lucida Console"/>
+                <w:sz w:val="18"/>
+                <w:szCs w:val="18"/>
+              </w:rPr>
+              <w:t>RS485_Dev_Impl_A::read() +</w:t>
+            </w:r>
+          </w:p>
+          <w:p>
+            <w:pPr>
+              <w:autoSpaceDE w:val="0"/>
+              <w:autoSpaceDN w:val="0"/>
+              <w:adjustRightInd w:val="0"/>
+              <w:rPr>
+                <w:rFonts w:ascii="Lucida Console" w:hAnsi="Lucida Console" w:cs="Lucida Console"/>
+                <w:sz w:val="18"/>
+                <w:szCs w:val="18"/>
+              </w:rPr>
+            </w:pPr>
+            <w:r>
+              <w:rPr>
+                <w:rFonts w:ascii="Lucida Console" w:hAnsi="Lucida Console" w:cs="Lucida Console"/>
+                <w:sz w:val="18"/>
+                <w:szCs w:val="18"/>
+              </w:rPr>
+              <w:t>Read from RS485 is called</w:t>
+            </w:r>
+          </w:p>
+          <w:p>
+            <w:pPr>
+              <w:autoSpaceDE w:val="0"/>
+              <w:autoSpaceDN w:val="0"/>
+              <w:adjustRightInd w:val="0"/>
+              <w:rPr>
+                <w:rFonts w:ascii="Lucida Console" w:hAnsi="Lucida Console" w:cs="Lucida Console"/>
+                <w:sz w:val="18"/>
+                <w:szCs w:val="18"/>
+              </w:rPr>
+            </w:pPr>
+            <w:r>
+              <w:rPr>
+                <w:rFonts w:ascii="Lucida Console" w:hAnsi="Lucida Console" w:cs="Lucida Console"/>
+                <w:sz w:val="18"/>
+                <w:szCs w:val="18"/>
+              </w:rPr>
+              <w:t>RS485_Dev_Impl_A::read() -</w:t>
+            </w:r>
+          </w:p>
+          <w:p>
+            <w:pPr>
+              <w:autoSpaceDE w:val="0"/>
+              <w:autoSpaceDN w:val="0"/>
+              <w:adjustRightInd w:val="0"/>
+              <w:rPr>
+                <w:rFonts w:ascii="Lucida Console" w:hAnsi="Lucida Console" w:cs="Lucida Console"/>
+                <w:sz w:val="18"/>
+                <w:szCs w:val="18"/>
+              </w:rPr>
+            </w:pPr>
+            <w:r>
+              <w:rPr>
+                <w:rFonts w:ascii="Lucida Console" w:hAnsi="Lucida Console" w:cs="Lucida Console"/>
+                <w:sz w:val="18"/>
+                <w:szCs w:val="18"/>
+              </w:rPr>
+              <w:t>execute_algo() +</w:t>
+            </w:r>
+          </w:p>
+          <w:p>
+            <w:pPr>
+              <w:autoSpaceDE w:val="0"/>
+              <w:autoSpaceDN w:val="0"/>
+              <w:adjustRightInd w:val="0"/>
+              <w:rPr>
+                <w:rFonts w:ascii="Lucida Console" w:hAnsi="Lucida Console" w:cs="Lucida Console"/>
+                <w:sz w:val="18"/>
+                <w:szCs w:val="18"/>
+              </w:rPr>
+            </w:pPr>
+            <w:r>
+              <w:rPr>
+                <w:rFonts w:ascii="Lucida Console" w:hAnsi="Lucida Console" w:cs="Lucida Console"/>
+                <w:sz w:val="18"/>
+                <w:szCs w:val="18"/>
+              </w:rPr>
+              <w:t>execute_algo() -</w:t>
+            </w:r>
+          </w:p>
+          <w:p>
+            <w:pPr>
+              <w:autoSpaceDE w:val="0"/>
+              <w:autoSpaceDN w:val="0"/>
+              <w:adjustRightInd w:val="0"/>
+              <w:rPr>
+                <w:rFonts w:ascii="Lucida Console" w:hAnsi="Lucida Console" w:cs="Lucida Console"/>
+                <w:sz w:val="18"/>
+                <w:szCs w:val="18"/>
+              </w:rPr>
+            </w:pPr>
+            <w:r>
+              <w:rPr>
+                <w:rFonts w:ascii="Lucida Console" w:hAnsi="Lucida Console" w:cs="Lucida Console"/>
+                <w:sz w:val="18"/>
+                <w:szCs w:val="18"/>
+              </w:rPr>
+              <w:t>rs485_port3_dev2</w:t>
+            </w:r>
+          </w:p>
+          <w:p>
+            <w:pPr>
+              <w:autoSpaceDE w:val="0"/>
+              <w:autoSpaceDN w:val="0"/>
+              <w:adjustRightInd w:val="0"/>
+              <w:rPr>
+                <w:rFonts w:ascii="Lucida Console" w:hAnsi="Lucida Console" w:cs="Lucida Console"/>
+                <w:sz w:val="18"/>
+                <w:szCs w:val="18"/>
+              </w:rPr>
+            </w:pPr>
+            <w:r>
+              <w:rPr>
+                <w:rFonts w:ascii="Lucida Console" w:hAnsi="Lucida Console" w:cs="Lucida Console"/>
+                <w:sz w:val="18"/>
+                <w:szCs w:val="18"/>
+              </w:rPr>
+              <w:t>RS485_Dev_Impl_A::read() +</w:t>
+            </w:r>
+          </w:p>
+          <w:p>
+            <w:pPr>
+              <w:autoSpaceDE w:val="0"/>
+              <w:autoSpaceDN w:val="0"/>
+              <w:adjustRightInd w:val="0"/>
+              <w:rPr>
+                <w:rFonts w:ascii="Lucida Console" w:hAnsi="Lucida Console" w:cs="Lucida Console"/>
+                <w:sz w:val="18"/>
+                <w:szCs w:val="18"/>
+              </w:rPr>
+            </w:pPr>
+            <w:r>
+              <w:rPr>
+                <w:rFonts w:ascii="Lucida Console" w:hAnsi="Lucida Console" w:cs="Lucida Console"/>
+                <w:sz w:val="18"/>
+                <w:szCs w:val="18"/>
+              </w:rPr>
+              <w:t>Read from RS485 is called</w:t>
+            </w:r>
+          </w:p>
+          <w:p>
+            <w:pPr>
+              <w:autoSpaceDE w:val="0"/>
+              <w:autoSpaceDN w:val="0"/>
+              <w:adjustRightInd w:val="0"/>
+              <w:rPr>
+                <w:rFonts w:ascii="Lucida Console" w:hAnsi="Lucida Console" w:cs="Lucida Console"/>
+                <w:sz w:val="18"/>
+                <w:szCs w:val="18"/>
+              </w:rPr>
+            </w:pPr>
+            <w:r>
+              <w:rPr>
+                <w:rFonts w:ascii="Lucida Console" w:hAnsi="Lucida Console" w:cs="Lucida Console"/>
+                <w:sz w:val="18"/>
+                <w:szCs w:val="18"/>
+              </w:rPr>
+              <w:t>RS485_Dev_Impl_A::read() -</w:t>
+            </w:r>
+          </w:p>
+          <w:p>
+            <w:pPr>
+              <w:autoSpaceDE w:val="0"/>
+              <w:autoSpaceDN w:val="0"/>
+              <w:adjustRightInd w:val="0"/>
+              <w:rPr>
+                <w:rFonts w:ascii="Lucida Console" w:hAnsi="Lucida Console" w:cs="Lucida Console"/>
+                <w:sz w:val="18"/>
+                <w:szCs w:val="18"/>
+              </w:rPr>
+            </w:pPr>
+            <w:r>
+              <w:rPr>
+                <w:rFonts w:ascii="Lucida Console" w:hAnsi="Lucida Console" w:cs="Lucida Console"/>
+                <w:sz w:val="18"/>
+                <w:szCs w:val="18"/>
+              </w:rPr>
+              <w:t>execute_algo() +</w:t>
+            </w:r>
+          </w:p>
+          <w:p>
+            <w:pPr>
+              <w:autoSpaceDE w:val="0"/>
+              <w:autoSpaceDN w:val="0"/>
+              <w:adjustRightInd w:val="0"/>
+              <w:rPr>
+                <w:rFonts w:ascii="Lucida Console" w:hAnsi="Lucida Console" w:cs="Lucida Console"/>
+                <w:sz w:val="18"/>
+                <w:szCs w:val="18"/>
+              </w:rPr>
+            </w:pPr>
+            <w:r>
+              <w:rPr>
+                <w:rFonts w:ascii="Lucida Console" w:hAnsi="Lucida Console" w:cs="Lucida Console"/>
+                <w:sz w:val="18"/>
+                <w:szCs w:val="18"/>
+              </w:rPr>
+              <w:t>execute_algo() -</w:t>
+            </w:r>
+          </w:p>
+          <w:p>
+            <w:pPr>
+              <w:autoSpaceDE w:val="0"/>
+              <w:autoSpaceDN w:val="0"/>
+              <w:adjustRightInd w:val="0"/>
+              <w:rPr>
+                <w:rFonts w:ascii="Lucida Console" w:hAnsi="Lucida Console" w:cs="Lucida Console"/>
+                <w:sz w:val="18"/>
+                <w:szCs w:val="18"/>
+              </w:rPr>
+            </w:pPr>
+            <w:r>
+              <w:rPr>
+                <w:rFonts w:ascii="Lucida Console" w:hAnsi="Lucida Console" w:cs="Lucida Console"/>
+                <w:sz w:val="18"/>
+                <w:szCs w:val="18"/>
+              </w:rPr>
+              <w:t>rs485_port3_dev1</w:t>
+            </w:r>
+          </w:p>
+          <w:p>
+            <w:pPr>
+              <w:autoSpaceDE w:val="0"/>
+              <w:autoSpaceDN w:val="0"/>
+              <w:adjustRightInd w:val="0"/>
+              <w:rPr>
+                <w:rFonts w:ascii="Lucida Console" w:hAnsi="Lucida Console" w:cs="Lucida Console"/>
+                <w:sz w:val="18"/>
+                <w:szCs w:val="18"/>
+              </w:rPr>
+            </w:pPr>
+            <w:r>
+              <w:rPr>
+                <w:rFonts w:ascii="Lucida Console" w:hAnsi="Lucida Console" w:cs="Lucida Console"/>
+                <w:sz w:val="18"/>
+                <w:szCs w:val="18"/>
+              </w:rPr>
+              <w:t>RS485_Dev_Impl_A::read() +</w:t>
+            </w:r>
+          </w:p>
+          <w:p>
+            <w:pPr>
+              <w:autoSpaceDE w:val="0"/>
+              <w:autoSpaceDN w:val="0"/>
+              <w:adjustRightInd w:val="0"/>
+              <w:rPr>
+                <w:rFonts w:ascii="Lucida Console" w:hAnsi="Lucida Console" w:cs="Lucida Console"/>
+                <w:sz w:val="18"/>
+                <w:szCs w:val="18"/>
+              </w:rPr>
+            </w:pPr>
+            <w:r>
+              <w:rPr>
+                <w:rFonts w:ascii="Lucida Console" w:hAnsi="Lucida Console" w:cs="Lucida Console"/>
+                <w:sz w:val="18"/>
+                <w:szCs w:val="18"/>
+              </w:rPr>
+              <w:t>Read from RS485 is called</w:t>
+            </w:r>
+          </w:p>
+          <w:p>
+            <w:pPr>
+              <w:autoSpaceDE w:val="0"/>
+              <w:autoSpaceDN w:val="0"/>
+              <w:adjustRightInd w:val="0"/>
+              <w:rPr>
+                <w:rFonts w:ascii="Lucida Console" w:hAnsi="Lucida Console" w:cs="Lucida Console"/>
+                <w:sz w:val="18"/>
+                <w:szCs w:val="18"/>
+              </w:rPr>
+            </w:pPr>
+            <w:r>
+              <w:rPr>
+                <w:rFonts w:ascii="Lucida Console" w:hAnsi="Lucida Console" w:cs="Lucida Console"/>
+                <w:sz w:val="18"/>
+                <w:szCs w:val="18"/>
+              </w:rPr>
+              <w:t>RS485_Dev_Impl_A::read() -</w:t>
+            </w:r>
+          </w:p>
+          <w:p>
+            <w:pPr>
+              <w:autoSpaceDE w:val="0"/>
+              <w:autoSpaceDN w:val="0"/>
+              <w:adjustRightInd w:val="0"/>
+              <w:rPr>
+                <w:rFonts w:ascii="Lucida Console" w:hAnsi="Lucida Console" w:cs="Lucida Console"/>
+                <w:sz w:val="18"/>
+                <w:szCs w:val="18"/>
+              </w:rPr>
+            </w:pPr>
+            <w:r>
+              <w:rPr>
+                <w:rFonts w:ascii="Lucida Console" w:hAnsi="Lucida Console" w:cs="Lucida Console"/>
+                <w:sz w:val="18"/>
+                <w:szCs w:val="18"/>
+              </w:rPr>
+              <w:t>execute_algo() +</w:t>
+            </w:r>
+          </w:p>
+          <w:p>
+            <w:pPr>
+              <w:autoSpaceDE w:val="0"/>
+              <w:autoSpaceDN w:val="0"/>
+              <w:adjustRightInd w:val="0"/>
+              <w:rPr>
+                <w:rFonts w:ascii="Lucida Console" w:hAnsi="Lucida Console" w:cs="Lucida Console"/>
+                <w:sz w:val="18"/>
+                <w:szCs w:val="18"/>
+              </w:rPr>
+            </w:pPr>
+            <w:r>
+              <w:rPr>
+                <w:rFonts w:ascii="Lucida Console" w:hAnsi="Lucida Console" w:cs="Lucida Console"/>
+                <w:sz w:val="18"/>
+                <w:szCs w:val="18"/>
+              </w:rPr>
+              <w:t>execute_algo() -</w:t>
+            </w:r>
+          </w:p>
+          <w:p>
+            <w:pPr>
+              <w:autoSpaceDE w:val="0"/>
+              <w:autoSpaceDN w:val="0"/>
+              <w:adjustRightInd w:val="0"/>
+              <w:rPr>
+                <w:rFonts w:ascii="Lucida Console" w:hAnsi="Lucida Console" w:cs="Lucida Console"/>
+                <w:sz w:val="18"/>
+                <w:szCs w:val="18"/>
+              </w:rPr>
+            </w:pPr>
+            <w:r>
+              <w:rPr>
+                <w:rFonts w:ascii="Lucida Console" w:hAnsi="Lucida Console" w:cs="Lucida Console"/>
+                <w:sz w:val="18"/>
+                <w:szCs w:val="18"/>
+              </w:rPr>
+              <w:t>rs232_port2_dev2</w:t>
+            </w:r>
+          </w:p>
+          <w:p>
+            <w:pPr>
+              <w:autoSpaceDE w:val="0"/>
+              <w:autoSpaceDN w:val="0"/>
+              <w:adjustRightInd w:val="0"/>
+              <w:rPr>
+                <w:rFonts w:ascii="Lucida Console" w:hAnsi="Lucida Console" w:cs="Lucida Console"/>
+                <w:sz w:val="18"/>
+                <w:szCs w:val="18"/>
+              </w:rPr>
+            </w:pPr>
+            <w:r>
+              <w:rPr>
+                <w:rFonts w:ascii="Lucida Console" w:hAnsi="Lucida Console" w:cs="Lucida Console"/>
+                <w:sz w:val="18"/>
+                <w:szCs w:val="18"/>
+              </w:rPr>
+              <w:t>RS232_Dev_Impl_B::read() +</w:t>
+            </w:r>
+          </w:p>
+          <w:p>
+            <w:pPr>
+              <w:autoSpaceDE w:val="0"/>
+              <w:autoSpaceDN w:val="0"/>
+              <w:adjustRightInd w:val="0"/>
+              <w:rPr>
+                <w:rFonts w:ascii="Lucida Console" w:hAnsi="Lucida Console" w:cs="Lucida Console"/>
+                <w:sz w:val="18"/>
+                <w:szCs w:val="18"/>
+              </w:rPr>
+            </w:pPr>
+            <w:r>
+              <w:rPr>
+                <w:rFonts w:ascii="Lucida Console" w:hAnsi="Lucida Console" w:cs="Lucida Console"/>
+                <w:sz w:val="18"/>
+                <w:szCs w:val="18"/>
+              </w:rPr>
+              <w:t>Read from RS232_Connector is called</w:t>
+            </w:r>
+          </w:p>
+          <w:p>
+            <w:pPr>
+              <w:autoSpaceDE w:val="0"/>
+              <w:autoSpaceDN w:val="0"/>
+              <w:adjustRightInd w:val="0"/>
+              <w:rPr>
+                <w:rFonts w:ascii="Lucida Console" w:hAnsi="Lucida Console" w:cs="Lucida Console"/>
+                <w:sz w:val="18"/>
+                <w:szCs w:val="18"/>
+              </w:rPr>
+            </w:pPr>
+            <w:r>
+              <w:rPr>
+                <w:rFonts w:ascii="Lucida Console" w:hAnsi="Lucida Console" w:cs="Lucida Console"/>
+                <w:sz w:val="18"/>
+                <w:szCs w:val="18"/>
+              </w:rPr>
+              <w:t>RS232_Dev_Impl_B::read() -</w:t>
+            </w:r>
+          </w:p>
+          <w:p>
+            <w:pPr>
+              <w:autoSpaceDE w:val="0"/>
+              <w:autoSpaceDN w:val="0"/>
+              <w:adjustRightInd w:val="0"/>
+              <w:rPr>
+                <w:rFonts w:ascii="Lucida Console" w:hAnsi="Lucida Console" w:cs="Lucida Console"/>
+                <w:sz w:val="18"/>
+                <w:szCs w:val="18"/>
+              </w:rPr>
+            </w:pPr>
+            <w:r>
+              <w:rPr>
+                <w:rFonts w:ascii="Lucida Console" w:hAnsi="Lucida Console" w:cs="Lucida Console"/>
+                <w:sz w:val="18"/>
+                <w:szCs w:val="18"/>
+              </w:rPr>
+              <w:t>execute_algo() +</w:t>
+            </w:r>
+          </w:p>
+          <w:p>
+            <w:pPr>
+              <w:autoSpaceDE w:val="0"/>
+              <w:autoSpaceDN w:val="0"/>
+              <w:adjustRightInd w:val="0"/>
+              <w:rPr>
+                <w:rFonts w:ascii="Lucida Console" w:hAnsi="Lucida Console" w:cs="Lucida Console"/>
+                <w:sz w:val="18"/>
+                <w:szCs w:val="18"/>
+              </w:rPr>
+            </w:pPr>
+            <w:r>
+              <w:rPr>
+                <w:rFonts w:ascii="Lucida Console" w:hAnsi="Lucida Console" w:cs="Lucida Console"/>
+                <w:sz w:val="18"/>
+                <w:szCs w:val="18"/>
+              </w:rPr>
+              <w:t>execute_algo() -</w:t>
+            </w:r>
+          </w:p>
+          <w:p>
+            <w:pPr>
+              <w:autoSpaceDE w:val="0"/>
+              <w:autoSpaceDN w:val="0"/>
+              <w:adjustRightInd w:val="0"/>
+              <w:rPr>
+                <w:rFonts w:ascii="Lucida Console" w:hAnsi="Lucida Console" w:cs="Lucida Console"/>
+                <w:sz w:val="18"/>
+                <w:szCs w:val="18"/>
+              </w:rPr>
+            </w:pPr>
+            <w:r>
+              <w:rPr>
+                <w:rFonts w:ascii="Lucida Console" w:hAnsi="Lucida Console" w:cs="Lucida Console"/>
+                <w:sz w:val="18"/>
+                <w:szCs w:val="18"/>
+              </w:rPr>
+              <w:t>rs232_port1_dev1</w:t>
+            </w:r>
+          </w:p>
+          <w:p>
+            <w:pPr>
+              <w:autoSpaceDE w:val="0"/>
+              <w:autoSpaceDN w:val="0"/>
+              <w:adjustRightInd w:val="0"/>
+              <w:rPr>
+                <w:rFonts w:ascii="Lucida Console" w:hAnsi="Lucida Console" w:cs="Lucida Console"/>
+                <w:sz w:val="18"/>
+                <w:szCs w:val="18"/>
+              </w:rPr>
+            </w:pPr>
+            <w:r>
+              <w:rPr>
+                <w:rFonts w:ascii="Lucida Console" w:hAnsi="Lucida Console" w:cs="Lucida Console"/>
+                <w:sz w:val="18"/>
+                <w:szCs w:val="18"/>
+              </w:rPr>
+              <w:t>RS232_Dev_Impl_A::read() +</w:t>
+            </w:r>
+          </w:p>
+          <w:p>
+            <w:pPr>
+              <w:autoSpaceDE w:val="0"/>
+              <w:autoSpaceDN w:val="0"/>
+              <w:adjustRightInd w:val="0"/>
+              <w:rPr>
+                <w:rFonts w:ascii="Lucida Console" w:hAnsi="Lucida Console" w:cs="Lucida Console"/>
+                <w:sz w:val="18"/>
+                <w:szCs w:val="18"/>
+              </w:rPr>
+            </w:pPr>
+            <w:r>
+              <w:rPr>
+                <w:rFonts w:ascii="Lucida Console" w:hAnsi="Lucida Console" w:cs="Lucida Console"/>
+                <w:sz w:val="18"/>
+                <w:szCs w:val="18"/>
+              </w:rPr>
+              <w:t>Read from RS232_Connector is called</w:t>
+            </w:r>
+          </w:p>
+          <w:p>
+            <w:pPr>
+              <w:autoSpaceDE w:val="0"/>
+              <w:autoSpaceDN w:val="0"/>
+              <w:adjustRightInd w:val="0"/>
+              <w:rPr>
+                <w:rFonts w:ascii="Lucida Console" w:hAnsi="Lucida Console" w:cs="Lucida Console"/>
+                <w:sz w:val="18"/>
+                <w:szCs w:val="18"/>
+              </w:rPr>
+            </w:pPr>
+            <w:r>
+              <w:rPr>
+                <w:rFonts w:ascii="Lucida Console" w:hAnsi="Lucida Console" w:cs="Lucida Console"/>
+                <w:sz w:val="18"/>
+                <w:szCs w:val="18"/>
+              </w:rPr>
+              <w:t>RS232_Dev_Impl_A::preprocess_data +</w:t>
+            </w:r>
+          </w:p>
+          <w:p>
+            <w:pPr>
+              <w:autoSpaceDE w:val="0"/>
+              <w:autoSpaceDN w:val="0"/>
+              <w:adjustRightInd w:val="0"/>
+              <w:rPr>
+                <w:rFonts w:ascii="Lucida Console" w:hAnsi="Lucida Console" w:cs="Lucida Console"/>
+                <w:sz w:val="18"/>
+                <w:szCs w:val="18"/>
+              </w:rPr>
+            </w:pPr>
+            <w:r>
+              <w:rPr>
+                <w:rFonts w:ascii="Lucida Console" w:hAnsi="Lucida Console" w:cs="Lucida Console"/>
+                <w:sz w:val="18"/>
+                <w:szCs w:val="18"/>
+              </w:rPr>
+              <w:t>RS232_Dev_Impl_A::preprocess_data -</w:t>
+            </w:r>
+          </w:p>
+          <w:p>
+            <w:pPr>
+              <w:autoSpaceDE w:val="0"/>
+              <w:autoSpaceDN w:val="0"/>
+              <w:adjustRightInd w:val="0"/>
+              <w:rPr>
+                <w:rFonts w:ascii="Lucida Console" w:hAnsi="Lucida Console" w:cs="Lucida Console"/>
+                <w:sz w:val="18"/>
+                <w:szCs w:val="18"/>
+              </w:rPr>
+            </w:pPr>
+            <w:r>
+              <w:rPr>
+                <w:rFonts w:ascii="Lucida Console" w:hAnsi="Lucida Console" w:cs="Lucida Console"/>
+                <w:sz w:val="18"/>
+                <w:szCs w:val="18"/>
+              </w:rPr>
+              <w:t>RS232_Dev_Impl_A::read() -</w:t>
+            </w:r>
+          </w:p>
+          <w:p>
+            <w:pPr>
+              <w:autoSpaceDE w:val="0"/>
+              <w:autoSpaceDN w:val="0"/>
+              <w:adjustRightInd w:val="0"/>
+              <w:rPr>
+                <w:rFonts w:ascii="Lucida Console" w:hAnsi="Lucida Console" w:cs="Lucida Console"/>
+                <w:sz w:val="18"/>
+                <w:szCs w:val="18"/>
+              </w:rPr>
+            </w:pPr>
+            <w:r>
+              <w:rPr>
+                <w:rFonts w:ascii="Lucida Console" w:hAnsi="Lucida Console" w:cs="Lucida Console"/>
+                <w:sz w:val="18"/>
+                <w:szCs w:val="18"/>
+              </w:rPr>
+              <w:t>execute_algo() +</w:t>
+            </w:r>
+          </w:p>
+          <w:p>
+            <w:pPr>
+              <w:autoSpaceDE w:val="0"/>
+              <w:autoSpaceDN w:val="0"/>
+              <w:adjustRightInd w:val="0"/>
+              <w:rPr>
+                <w:rFonts w:ascii="Lucida Console" w:hAnsi="Lucida Console" w:cs="Lucida Console"/>
+                <w:sz w:val="18"/>
+                <w:szCs w:val="18"/>
+              </w:rPr>
+            </w:pPr>
+            <w:r>
+              <w:rPr>
+                <w:rFonts w:ascii="Lucida Console" w:hAnsi="Lucida Console" w:cs="Lucida Console"/>
+                <w:sz w:val="18"/>
+                <w:szCs w:val="18"/>
+              </w:rPr>
+              <w:t>execute_algo() -</w:t>
+            </w:r>
+          </w:p>
+          <w:p>
+            <w:pPr>
+              <w:autoSpaceDE w:val="0"/>
+              <w:autoSpaceDN w:val="0"/>
+              <w:adjustRightInd w:val="0"/>
+              <w:rPr>
+                <w:rFonts w:ascii="Lucida Console" w:hAnsi="Lucida Console" w:cs="Lucida Console"/>
+                <w:sz w:val="18"/>
+                <w:szCs w:val="18"/>
+              </w:rPr>
+            </w:pPr>
+            <w:r>
+              <w:rPr>
+                <w:rFonts w:ascii="Lucida Console" w:hAnsi="Lucida Console" w:cs="Lucida Console"/>
+                <w:sz w:val="18"/>
+                <w:szCs w:val="18"/>
+              </w:rPr>
+              <w:t>report_algo() +</w:t>
+            </w:r>
+          </w:p>
+          <w:p>
+            <w:pPr>
+              <w:autoSpaceDE w:val="0"/>
+              <w:autoSpaceDN w:val="0"/>
+              <w:adjustRightInd w:val="0"/>
+              <w:rPr>
+                <w:rFonts w:ascii="Lucida Console" w:hAnsi="Lucida Console" w:cs="Lucida Console"/>
+                <w:sz w:val="18"/>
+                <w:szCs w:val="18"/>
+              </w:rPr>
+            </w:pPr>
+            <w:r>
+              <w:rPr>
+                <w:rFonts w:ascii="Lucida Console" w:hAnsi="Lucida Console" w:cs="Lucida Console"/>
+                <w:sz w:val="18"/>
+                <w:szCs w:val="18"/>
+              </w:rPr>
+              <w:t>total num of bytes read: 8960</w:t>
+            </w:r>
+          </w:p>
+          <w:p>
+            <w:pPr>
+              <w:autoSpaceDE w:val="0"/>
+              <w:autoSpaceDN w:val="0"/>
+              <w:adjustRightInd w:val="0"/>
+              <w:rPr>
+                <w:rFonts w:ascii="Lucida Console" w:hAnsi="Lucida Console" w:cs="Lucida Console"/>
+                <w:sz w:val="18"/>
+                <w:szCs w:val="18"/>
+              </w:rPr>
+            </w:pPr>
+            <w:r>
+              <w:rPr>
+                <w:rFonts w:ascii="Lucida Console" w:hAnsi="Lucida Console" w:cs="Lucida Console"/>
+                <w:sz w:val="18"/>
+                <w:szCs w:val="18"/>
+              </w:rPr>
+              <w:t>total read op. count   : 10</w:t>
+            </w:r>
+          </w:p>
+          <w:p>
+            <w:pPr>
+              <w:autoSpaceDE w:val="0"/>
+              <w:autoSpaceDN w:val="0"/>
+              <w:adjustRightInd w:val="0"/>
+              <w:rPr>
+                <w:rFonts w:ascii="Lucida Console" w:hAnsi="Lucida Console" w:cs="Lucida Console"/>
+                <w:sz w:val="18"/>
+                <w:szCs w:val="18"/>
+              </w:rPr>
+            </w:pPr>
+            <w:r>
+              <w:rPr>
+                <w:rFonts w:ascii="Lucida Console" w:hAnsi="Lucida Console" w:cs="Lucida Console"/>
+                <w:sz w:val="18"/>
+                <w:szCs w:val="18"/>
+              </w:rPr>
+              <w:t>report_algo() -</w:t>
+            </w:r>
+          </w:p>
+          <w:p>
+            <w:pPr>
+              <w:autoSpaceDE w:val="0"/>
+              <w:autoSpaceDN w:val="0"/>
+              <w:adjustRightInd w:val="0"/>
+              <w:rPr>
+                <w:rFonts w:ascii="Lucida Console" w:hAnsi="Lucida Console" w:cs="Lucida Console"/>
+                <w:sz w:val="18"/>
+                <w:szCs w:val="18"/>
+              </w:rPr>
+            </w:pPr>
+          </w:p>
+          <w:p>
+            <w:pPr>
+              <w:autoSpaceDE w:val="0"/>
+              <w:autoSpaceDN w:val="0"/>
+              <w:adjustRightInd w:val="0"/>
+              <w:rPr>
+                <w:rFonts w:ascii="Lucida Console" w:hAnsi="Lucida Console" w:cs="Lucida Console"/>
+                <w:color w:val="BFBF00"/>
+                <w:sz w:val="18"/>
+                <w:szCs w:val="18"/>
+              </w:rPr>
+            </w:pPr>
+            <w:r>
+              <w:rPr>
+                <w:rFonts w:ascii="Lucida Console" w:hAnsi="Lucida Console" w:cs="Lucida Console"/>
+                <w:color w:val="00BF00"/>
+                <w:sz w:val="18"/>
+                <w:szCs w:val="18"/>
+              </w:rPr>
+              <w:t xml:space="preserve">baran@DESKTOP-FIS9EBL </w:t>
+            </w:r>
+            <w:r>
+              <w:rPr>
+                <w:rFonts w:ascii="Lucida Console" w:hAnsi="Lucida Console" w:cs="Lucida Console"/>
+                <w:color w:val="BFBF00"/>
+                <w:sz w:val="18"/>
+                <w:szCs w:val="18"/>
+              </w:rPr>
+              <w:t>/cygdrive/c/git/data_reader/src</w:t>
+            </w:r>
+          </w:p>
+          <w:p>
+            <w:pPr>
+              <w:autoSpaceDE w:val="0"/>
+              <w:autoSpaceDN w:val="0"/>
+              <w:adjustRightInd w:val="0"/>
+              <w:rPr>
+                <w:rFonts w:ascii="Lucida Console" w:hAnsi="Lucida Console" w:cs="Lucida Console"/>
+                <w:sz w:val="18"/>
+                <w:szCs w:val="18"/>
+              </w:rPr>
+            </w:pPr>
+            <w:r>
+              <w:rPr>
+                <w:rFonts w:ascii="Lucida Console" w:hAnsi="Lucida Console" w:cs="Lucida Console"/>
+                <w:sz w:val="18"/>
+                <w:szCs w:val="18"/>
+              </w:rPr>
+              <w:t>$</w:t>
+            </w:r>
+          </w:p>
+          <w:p/>
+        </w:tc>
+      </w:tr>
+    </w:tbl>
+    <w:p>
+      <w:r>
+        <w:lastRenderedPageBreak/>
+        <w:t>For UBUNTU</w:t>
+      </w:r>
+    </w:p>
+    <w:tbl>
+      <w:tblPr>
+        <w:tblStyle w:val="TableGrid"/>
+        <w:tblW w:w="0" w:type="auto"/>
+        <w:tblLook w:val="04A0"/>
+      </w:tblPr>
+      <w:tblGrid>
+        <w:gridCol w:w="9576"/>
+      </w:tblGrid>
+      <w:tr>
+        <w:tc>
+          <w:tcPr>
+            <w:tcW w:w="9576" w:type="dxa"/>
+            <w:shd w:val="clear" w:color="auto" w:fill="0D0D0D" w:themeFill="text1" w:themeFillTint="F2"/>
+          </w:tcPr>
+          <w:p>
+            <w:r>
+              <w:t>barman@DESKTOP-FIS9EBL:/mnt/c/git/data_reader/src$</w:t>
+            </w:r>
+          </w:p>
+          <w:p>
+            <w:r>
+              <w:t>./dataReader.exe</w:t>
+            </w:r>
+          </w:p>
+          <w:p>
+            <w:r>
+              <w:t>RS232_Connector() +</w:t>
+            </w:r>
+          </w:p>
+          <w:p>
+            <w:r>
+              <w:t>RS232_Connector() -</w:t>
+            </w:r>
+          </w:p>
+          <w:p>
+            <w:r>
+              <w:t>RS232_Connector() +</w:t>
+            </w:r>
+          </w:p>
+          <w:p>
+            <w:r>
+              <w:t>RS232_Connector() -</w:t>
+            </w:r>
+          </w:p>
+          <w:p>
+            <w:r>
+              <w:t>RS485_Connector() +</w:t>
+            </w:r>
+          </w:p>
+          <w:p>
+            <w:r>
+              <w:t>RS485_Connector() -</w:t>
+            </w:r>
+          </w:p>
+          <w:p>
+            <w:r>
+              <w:t>RS232_Dev_Impl_A constructor called!</w:t>
+            </w:r>
+          </w:p>
+          <w:p>
+            <w:r>
+              <w:t>RS232_Dev_Impl_B constructor called!</w:t>
+            </w:r>
+          </w:p>
+          <w:p>
+            <w:r>
+              <w:t>RS485_Dev_Impl_A constructor called!</w:t>
+            </w:r>
+          </w:p>
+          <w:p>
+            <w:r>
+              <w:t>RS485_Dev_Impl_A constructor called!</w:t>
+            </w:r>
+          </w:p>
+          <w:p>
+            <w:r>
+              <w:t>RS485_Dev_Impl_A constructor called!</w:t>
+            </w:r>
+          </w:p>
+          <w:p>
+            <w:r>
+              <w:t>ReaderAlgo() +</w:t>
+            </w:r>
+          </w:p>
+          <w:p>
+            <w:r>
+              <w:t>ReaderAlgo() -</w:t>
+            </w:r>
+          </w:p>
+          <w:p>
+            <w:r>
+              <w:t>DataProcessor() +</w:t>
+            </w:r>
+          </w:p>
+          <w:p>
+            <w:r>
+              <w:t>DataProcessor() -</w:t>
+            </w:r>
+          </w:p>
+          <w:p>
+            <w:r>
+              <w:t>processOnce for:</w:t>
+            </w:r>
+          </w:p>
+          <w:p>
+            <w:r>
+              <w:t>rs485_port3_dev3</w:t>
+            </w:r>
+          </w:p>
+          <w:p>
+            <w:r>
+              <w:t>RS485_Dev_Impl_A::read() +</w:t>
+            </w:r>
+          </w:p>
+          <w:p>
+            <w:r>
+              <w:t>Read from RS485 is called</w:t>
+            </w:r>
+          </w:p>
+          <w:p>
+            <w:r>
+              <w:t>RS485_Dev_Impl_A::read() -</w:t>
+            </w:r>
+          </w:p>
+          <w:p>
+            <w:r>
+              <w:t>execute_algo() +</w:t>
+            </w:r>
+          </w:p>
+          <w:p>
+            <w:r>
+              <w:t>execute_algo() -</w:t>
+            </w:r>
+          </w:p>
+          <w:p>
+            <w:r>
+              <w:t>rs485_port3_dev2</w:t>
+            </w:r>
+          </w:p>
+          <w:p>
+            <w:r>
+              <w:t>RS485_Dev_Impl_A::read() +</w:t>
+            </w:r>
+          </w:p>
+          <w:p>
+            <w:r>
+              <w:t>Read from RS485 is called</w:t>
+            </w:r>
+          </w:p>
+          <w:p>
+            <w:r>
+              <w:t>RS485_Dev_Impl_A::read() -</w:t>
+            </w:r>
+          </w:p>
+          <w:p>
+            <w:r>
+              <w:t>execute_algo() +</w:t>
+            </w:r>
+          </w:p>
+          <w:p>
+            <w:r>
+              <w:t>execute_algo() -</w:t>
+            </w:r>
+          </w:p>
+          <w:p>
+            <w:r>
+              <w:t>rs485_port3_dev1</w:t>
+            </w:r>
+          </w:p>
+          <w:p>
+            <w:r>
+              <w:t>RS485_Dev_Impl_A::read() +</w:t>
+            </w:r>
+          </w:p>
+          <w:p>
+            <w:r>
+              <w:t>Read from RS485 is called</w:t>
+            </w:r>
+          </w:p>
+          <w:p>
+            <w:r>
+              <w:t>RS485_Dev_Impl_A::read() -</w:t>
+            </w:r>
+          </w:p>
+          <w:p>
+            <w:r>
+              <w:t>execute_algo() +</w:t>
+            </w:r>
+          </w:p>
+          <w:p>
+            <w:r>
+              <w:t>execute_algo() -</w:t>
+            </w:r>
+          </w:p>
+          <w:p>
+            <w:r>
+              <w:t>rs232_port2_dev2</w:t>
+            </w:r>
+          </w:p>
+          <w:p>
+            <w:r>
+              <w:t>RS232_Dev_Impl_B::read() +</w:t>
+            </w:r>
+          </w:p>
+          <w:p>
+            <w:r>
+              <w:t>Read from RS232_Connector is called</w:t>
+            </w:r>
+          </w:p>
+          <w:p>
+            <w:r>
+              <w:t>RS232_Dev_Impl_B::read() -</w:t>
+            </w:r>
+          </w:p>
+          <w:p>
+            <w:r>
+              <w:t>execute_algo() +</w:t>
+            </w:r>
+          </w:p>
+          <w:p>
+            <w:r>
+              <w:t>execute_algo() -</w:t>
+            </w:r>
+          </w:p>
+          <w:p>
+            <w:r>
+              <w:t>rs232_port1_dev1</w:t>
+            </w:r>
+          </w:p>
+          <w:p>
+            <w:r>
+              <w:t>RS232_Dev_Impl_A::read() +</w:t>
+            </w:r>
+          </w:p>
+          <w:p>
+            <w:r>
+              <w:t>Read from RS232_Connector is called</w:t>
+            </w:r>
+          </w:p>
+          <w:p>
+            <w:r>
+              <w:t>RS232_Dev_Impl_A::preprocess_data +</w:t>
+            </w:r>
+          </w:p>
+          <w:p>
+            <w:r>
+              <w:lastRenderedPageBreak/>
+              <w:t>RS232_Dev_Impl_A::preprocess_data -</w:t>
+            </w:r>
+          </w:p>
+          <w:p>
+            <w:r>
+              <w:t>RS232_Dev_Impl_A::read() -</w:t>
+            </w:r>
+          </w:p>
+          <w:p>
+            <w:r>
+              <w:t>execute_algo() +</w:t>
+            </w:r>
+          </w:p>
+          <w:p>
+            <w:r>
+              <w:t>execute_algo() -</w:t>
+            </w:r>
+          </w:p>
+          <w:p>
+            <w:r>
+              <w:t>report_algo() +</w:t>
+            </w:r>
+          </w:p>
+          <w:p>
+            <w:r>
+              <w:t>total num of bytes read: 4480</w:t>
+            </w:r>
+          </w:p>
+          <w:p>
+            <w:r>
+              <w:t>total read op. count   : 5</w:t>
+            </w:r>
+          </w:p>
+          <w:p>
+            <w:r>
+              <w:t>report_algo() -</w:t>
+            </w:r>
+          </w:p>
+          <w:p>
+            <w:r>
+              <w:t>processOnce for:</w:t>
+            </w:r>
+          </w:p>
+          <w:p>
+            <w:r>
+              <w:t>rs485_port3_dev3</w:t>
+            </w:r>
+          </w:p>
+          <w:p>
+            <w:r>
+              <w:t>RS485_Dev_Impl_A::read() +</w:t>
+            </w:r>
+          </w:p>
+          <w:p>
+            <w:r>
+              <w:t>Read from RS485 is called</w:t>
+            </w:r>
+          </w:p>
+          <w:p>
+            <w:r>
+              <w:t>RS485_Dev_Impl_A::read() -</w:t>
+            </w:r>
+          </w:p>
+          <w:p>
+            <w:r>
+              <w:t>execute_algo() +</w:t>
+            </w:r>
+          </w:p>
+          <w:p>
+            <w:r>
+              <w:t>execute_algo() -</w:t>
+            </w:r>
+          </w:p>
+          <w:p>
+            <w:r>
+              <w:t>rs485_port3_dev2</w:t>
+            </w:r>
+          </w:p>
+          <w:p>
+            <w:r>
+              <w:t>RS485_Dev_Impl_A::read() +</w:t>
+            </w:r>
+          </w:p>
+          <w:p>
+            <w:r>
+              <w:t>Read from RS485 is called</w:t>
+            </w:r>
+          </w:p>
+          <w:p>
+            <w:r>
+              <w:t>RS485_Dev_Impl_A::read() -</w:t>
+            </w:r>
+          </w:p>
+          <w:p>
+            <w:r>
+              <w:t>execute_algo() +</w:t>
+            </w:r>
+          </w:p>
+          <w:p>
+            <w:r>
+              <w:t>execute_algo() -</w:t>
+            </w:r>
+          </w:p>
+          <w:p>
+            <w:r>
+              <w:t>rs485_port3_dev1</w:t>
+            </w:r>
+          </w:p>
+          <w:p>
+            <w:r>
+              <w:t>RS485_Dev_Impl_A::read() +</w:t>
+            </w:r>
+          </w:p>
+          <w:p>
+            <w:r>
+              <w:t>Read from RS485 is called</w:t>
+            </w:r>
+          </w:p>
+          <w:p>
+            <w:r>
+              <w:t>RS485_Dev_Impl_A::read() -</w:t>
+            </w:r>
+          </w:p>
+          <w:p>
+            <w:r>
+              <w:t>execute_algo() +</w:t>
+            </w:r>
+          </w:p>
+          <w:p>
+            <w:r>
+              <w:t>execute_algo() -</w:t>
+            </w:r>
+          </w:p>
+          <w:p>
+            <w:r>
+              <w:t>rs232_port2_dev2</w:t>
+            </w:r>
+          </w:p>
+          <w:p>
+            <w:r>
+              <w:t>RS232_Dev_Impl_B::read() +</w:t>
+            </w:r>
+          </w:p>
+          <w:p>
+            <w:r>
+              <w:t>Read from RS232_Connector is called</w:t>
+            </w:r>
+          </w:p>
+          <w:p>
+            <w:r>
+              <w:t>RS232_Dev_Impl_B::read() -</w:t>
+            </w:r>
+          </w:p>
+          <w:p>
+            <w:r>
+              <w:t>execute_algo() +</w:t>
+            </w:r>
+          </w:p>
+          <w:p>
+            <w:r>
+              <w:t>execute_algo() -</w:t>
+            </w:r>
+          </w:p>
+          <w:p>
+            <w:r>
+              <w:t>rs232_port1_dev1</w:t>
+            </w:r>
+          </w:p>
+          <w:p>
+            <w:r>
+              <w:t>RS232_Dev_Impl_A::read() +</w:t>
+            </w:r>
+          </w:p>
+          <w:p>
+            <w:r>
+              <w:t>Read from RS232_Connector is called</w:t>
+            </w:r>
+          </w:p>
+          <w:p>
+            <w:r>
+              <w:t>RS232_Dev_Impl_A::preprocess_data +</w:t>
+            </w:r>
+          </w:p>
+          <w:p>
+            <w:r>
+              <w:t>RS232_Dev_Impl_A::preprocess_data -</w:t>
+            </w:r>
+          </w:p>
+          <w:p>
+            <w:r>
+              <w:t>RS232_Dev_Impl_A::read() -</w:t>
+            </w:r>
+          </w:p>
+          <w:p>
+            <w:r>
+              <w:t>execute_algo() +</w:t>
+            </w:r>
+          </w:p>
+          <w:p>
+            <w:r>
+              <w:t>execute_algo() -</w:t>
+            </w:r>
+          </w:p>
+          <w:p>
+            <w:r>
+              <w:t>report_algo() +</w:t>
+            </w:r>
+          </w:p>
+          <w:p>
+            <w:r>
+              <w:t>total num of bytes read: 8960</w:t>
+            </w:r>
+          </w:p>
+          <w:p>
+            <w:r>
+              <w:t>total read op. count   : 10</w:t>
+            </w:r>
+          </w:p>
+          <w:p>
+            <w:r>
+              <w:t>report_algo() -</w:t>
+            </w:r>
+          </w:p>
+          <w:p>
+            <w:r>
+              <w:t>^C</w:t>
+            </w:r>
+          </w:p>
+          <w:p>
+            <w:r>
+              <w:t>barman@DESKTOP-FIS9EBL:/mnt/c/git/data_reader/src$</w:t>
+            </w:r>
+          </w:p>
+        </w:tc>
+      </w:tr>
+    </w:tbl>
+    <w:p/>
     <w:sectPr>
       <w:footerReference w:type="default" r:id="rId12"/>
       <w:pgSz w:w="12240" w:h="15840"/>
@@ -3573,6 +6005,7 @@
   <w:style w:type="paragraph" w:default="1" w:styleId="Normal">
     <w:name w:val="Normal"/>
     <w:qFormat/>
+    <w:rsid w:val="005F1023"/>
   </w:style>
   <w:style w:type="paragraph" w:styleId="Heading1">
     <w:name w:val="heading 1"/>
@@ -3624,6 +6057,7 @@
   <w:style w:type="character" w:default="1" w:styleId="DefaultParagraphFont">
     <w:name w:val="Default Paragraph Font"/>
     <w:uiPriority w:val="1"/>
+    <w:semiHidden/>
     <w:unhideWhenUsed/>
   </w:style>
   <w:style w:type="table" w:default="1" w:styleId="TableNormal">
@@ -3824,6 +6258,32 @@
       <w:color w:val="0000FF" w:themeColor="hyperlink"/>
       <w:u w:val="single"/>
     </w:rPr>
+  </w:style>
+  <w:style w:type="table" w:styleId="TableGrid">
+    <w:name w:val="Table Grid"/>
+    <w:basedOn w:val="TableNormal"/>
+    <w:uiPriority w:val="59"/>
+    <w:rsid w:val="00FA3897"/>
+    <w:pPr>
+      <w:spacing w:after="0" w:line="240" w:lineRule="auto"/>
+    </w:pPr>
+    <w:tblPr>
+      <w:tblInd w:w="0" w:type="dxa"/>
+      <w:tblBorders>
+        <w:top w:val="single" w:sz="4" w:space="0" w:color="000000" w:themeColor="text1"/>
+        <w:left w:val="single" w:sz="4" w:space="0" w:color="000000" w:themeColor="text1"/>
+        <w:bottom w:val="single" w:sz="4" w:space="0" w:color="000000" w:themeColor="text1"/>
+        <w:right w:val="single" w:sz="4" w:space="0" w:color="000000" w:themeColor="text1"/>
+        <w:insideH w:val="single" w:sz="4" w:space="0" w:color="000000" w:themeColor="text1"/>
+        <w:insideV w:val="single" w:sz="4" w:space="0" w:color="000000" w:themeColor="text1"/>
+      </w:tblBorders>
+      <w:tblCellMar>
+        <w:top w:w="0" w:type="dxa"/>
+        <w:left w:w="108" w:type="dxa"/>
+        <w:bottom w:w="0" w:type="dxa"/>
+        <w:right w:w="108" w:type="dxa"/>
+      </w:tblCellMar>
+    </w:tblPr>
   </w:style>
 </w:styles>
 </file>

</xml_diff>

<commit_message>
table of content is updated on doc
</commit_message>
<xml_diff>
--- a/doc/data_reader_design.docx
+++ b/doc/data_reader_design.docx
@@ -94,7 +94,7 @@
           <w:r>
             <w:fldChar w:fldCharType="separate"/>
           </w:r>
-          <w:hyperlink w:anchor="_Toc95684332" w:history="1">
+          <w:hyperlink w:anchor="_Toc95686208" w:history="1">
             <w:r>
               <w:rPr>
                 <w:rStyle w:val="Hyperlink"/>
@@ -121,7 +121,7 @@
                 <w:noProof/>
                 <w:webHidden/>
               </w:rPr>
-              <w:instrText xml:space="preserve"> PAGEREF _Toc95684332 \h </w:instrText>
+              <w:instrText xml:space="preserve"> PAGEREF _Toc95686208 \h </w:instrText>
             </w:r>
             <w:r>
               <w:rPr>
@@ -162,7 +162,7 @@
               <w:noProof/>
             </w:rPr>
           </w:pPr>
-          <w:hyperlink w:anchor="_Toc95684333" w:history="1">
+          <w:hyperlink w:anchor="_Toc95686209" w:history="1">
             <w:r>
               <w:rPr>
                 <w:rStyle w:val="Hyperlink"/>
@@ -189,7 +189,7 @@
                 <w:noProof/>
                 <w:webHidden/>
               </w:rPr>
-              <w:instrText xml:space="preserve"> PAGEREF _Toc95684333 \h </w:instrText>
+              <w:instrText xml:space="preserve"> PAGEREF _Toc95686209 \h </w:instrText>
             </w:r>
             <w:r>
               <w:rPr>
@@ -230,7 +230,7 @@
               <w:noProof/>
             </w:rPr>
           </w:pPr>
-          <w:hyperlink w:anchor="_Toc95684334" w:history="1">
+          <w:hyperlink w:anchor="_Toc95686210" w:history="1">
             <w:r>
               <w:rPr>
                 <w:rStyle w:val="Hyperlink"/>
@@ -257,7 +257,7 @@
                 <w:noProof/>
                 <w:webHidden/>
               </w:rPr>
-              <w:instrText xml:space="preserve"> PAGEREF _Toc95684334 \h </w:instrText>
+              <w:instrText xml:space="preserve"> PAGEREF _Toc95686210 \h </w:instrText>
             </w:r>
             <w:r>
               <w:rPr>
@@ -298,7 +298,7 @@
               <w:noProof/>
             </w:rPr>
           </w:pPr>
-          <w:hyperlink w:anchor="_Toc95684335" w:history="1">
+          <w:hyperlink w:anchor="_Toc95686211" w:history="1">
             <w:r>
               <w:rPr>
                 <w:rStyle w:val="Hyperlink"/>
@@ -325,7 +325,7 @@
                 <w:noProof/>
                 <w:webHidden/>
               </w:rPr>
-              <w:instrText xml:space="preserve"> PAGEREF _Toc95684335 \h </w:instrText>
+              <w:instrText xml:space="preserve"> PAGEREF _Toc95686211 \h </w:instrText>
             </w:r>
             <w:r>
               <w:rPr>
@@ -366,13 +366,13 @@
               <w:noProof/>
             </w:rPr>
           </w:pPr>
-          <w:hyperlink w:anchor="_Toc95684336" w:history="1">
+          <w:hyperlink w:anchor="_Toc95686212" w:history="1">
             <w:r>
               <w:rPr>
                 <w:rStyle w:val="Hyperlink"/>
                 <w:noProof/>
               </w:rPr>
-              <w:t>Frame-work class diagram</w:t>
+              <w:t>Frame-work Class Diagram</w:t>
             </w:r>
             <w:r>
               <w:rPr>
@@ -393,7 +393,7 @@
                 <w:noProof/>
                 <w:webHidden/>
               </w:rPr>
-              <w:instrText xml:space="preserve"> PAGEREF _Toc95684336 \h </w:instrText>
+              <w:instrText xml:space="preserve"> PAGEREF _Toc95686212 \h </w:instrText>
             </w:r>
             <w:r>
               <w:rPr>
@@ -414,6 +414,278 @@
                 <w:webHidden/>
               </w:rPr>
               <w:t>8</w:t>
+            </w:r>
+            <w:r>
+              <w:rPr>
+                <w:noProof/>
+                <w:webHidden/>
+              </w:rPr>
+              <w:fldChar w:fldCharType="end"/>
+            </w:r>
+          </w:hyperlink>
+        </w:p>
+        <w:p>
+          <w:pPr>
+            <w:pStyle w:val="TOC1"/>
+            <w:tabs>
+              <w:tab w:val="right" w:leader="dot" w:pos="9350"/>
+            </w:tabs>
+            <w:rPr>
+              <w:noProof/>
+            </w:rPr>
+          </w:pPr>
+          <w:hyperlink w:anchor="_Toc95686213" w:history="1">
+            <w:r>
+              <w:rPr>
+                <w:rStyle w:val="Hyperlink"/>
+                <w:noProof/>
+              </w:rPr>
+              <w:t>Proof of Concept</w:t>
+            </w:r>
+            <w:r>
+              <w:rPr>
+                <w:noProof/>
+                <w:webHidden/>
+              </w:rPr>
+              <w:tab/>
+            </w:r>
+            <w:r>
+              <w:rPr>
+                <w:noProof/>
+                <w:webHidden/>
+              </w:rPr>
+              <w:fldChar w:fldCharType="begin"/>
+            </w:r>
+            <w:r>
+              <w:rPr>
+                <w:noProof/>
+                <w:webHidden/>
+              </w:rPr>
+              <w:instrText xml:space="preserve"> PAGEREF _Toc95686213 \h </w:instrText>
+            </w:r>
+            <w:r>
+              <w:rPr>
+                <w:noProof/>
+                <w:webHidden/>
+              </w:rPr>
+            </w:r>
+            <w:r>
+              <w:rPr>
+                <w:noProof/>
+                <w:webHidden/>
+              </w:rPr>
+              <w:fldChar w:fldCharType="separate"/>
+            </w:r>
+            <w:r>
+              <w:rPr>
+                <w:noProof/>
+                <w:webHidden/>
+              </w:rPr>
+              <w:t>9</w:t>
+            </w:r>
+            <w:r>
+              <w:rPr>
+                <w:noProof/>
+                <w:webHidden/>
+              </w:rPr>
+              <w:fldChar w:fldCharType="end"/>
+            </w:r>
+          </w:hyperlink>
+        </w:p>
+        <w:p>
+          <w:pPr>
+            <w:pStyle w:val="TOC2"/>
+            <w:tabs>
+              <w:tab w:val="right" w:leader="dot" w:pos="9350"/>
+            </w:tabs>
+            <w:rPr>
+              <w:noProof/>
+            </w:rPr>
+          </w:pPr>
+          <w:hyperlink w:anchor="_Toc95686214" w:history="1">
+            <w:r>
+              <w:rPr>
+                <w:rStyle w:val="Hyperlink"/>
+                <w:noProof/>
+              </w:rPr>
+              <w:t>Tools and Environment</w:t>
+            </w:r>
+            <w:r>
+              <w:rPr>
+                <w:noProof/>
+                <w:webHidden/>
+              </w:rPr>
+              <w:tab/>
+            </w:r>
+            <w:r>
+              <w:rPr>
+                <w:noProof/>
+                <w:webHidden/>
+              </w:rPr>
+              <w:fldChar w:fldCharType="begin"/>
+            </w:r>
+            <w:r>
+              <w:rPr>
+                <w:noProof/>
+                <w:webHidden/>
+              </w:rPr>
+              <w:instrText xml:space="preserve"> PAGEREF _Toc95686214 \h </w:instrText>
+            </w:r>
+            <w:r>
+              <w:rPr>
+                <w:noProof/>
+                <w:webHidden/>
+              </w:rPr>
+            </w:r>
+            <w:r>
+              <w:rPr>
+                <w:noProof/>
+                <w:webHidden/>
+              </w:rPr>
+              <w:fldChar w:fldCharType="separate"/>
+            </w:r>
+            <w:r>
+              <w:rPr>
+                <w:noProof/>
+                <w:webHidden/>
+              </w:rPr>
+              <w:t>9</w:t>
+            </w:r>
+            <w:r>
+              <w:rPr>
+                <w:noProof/>
+                <w:webHidden/>
+              </w:rPr>
+              <w:fldChar w:fldCharType="end"/>
+            </w:r>
+          </w:hyperlink>
+        </w:p>
+        <w:p>
+          <w:pPr>
+            <w:pStyle w:val="TOC2"/>
+            <w:tabs>
+              <w:tab w:val="right" w:leader="dot" w:pos="9350"/>
+            </w:tabs>
+            <w:rPr>
+              <w:noProof/>
+            </w:rPr>
+          </w:pPr>
+          <w:hyperlink w:anchor="_Toc95686215" w:history="1">
+            <w:r>
+              <w:rPr>
+                <w:rStyle w:val="Hyperlink"/>
+                <w:noProof/>
+              </w:rPr>
+              <w:t>Build</w:t>
+            </w:r>
+            <w:r>
+              <w:rPr>
+                <w:noProof/>
+                <w:webHidden/>
+              </w:rPr>
+              <w:tab/>
+            </w:r>
+            <w:r>
+              <w:rPr>
+                <w:noProof/>
+                <w:webHidden/>
+              </w:rPr>
+              <w:fldChar w:fldCharType="begin"/>
+            </w:r>
+            <w:r>
+              <w:rPr>
+                <w:noProof/>
+                <w:webHidden/>
+              </w:rPr>
+              <w:instrText xml:space="preserve"> PAGEREF _Toc95686215 \h </w:instrText>
+            </w:r>
+            <w:r>
+              <w:rPr>
+                <w:noProof/>
+                <w:webHidden/>
+              </w:rPr>
+            </w:r>
+            <w:r>
+              <w:rPr>
+                <w:noProof/>
+                <w:webHidden/>
+              </w:rPr>
+              <w:fldChar w:fldCharType="separate"/>
+            </w:r>
+            <w:r>
+              <w:rPr>
+                <w:noProof/>
+                <w:webHidden/>
+              </w:rPr>
+              <w:t>9</w:t>
+            </w:r>
+            <w:r>
+              <w:rPr>
+                <w:noProof/>
+                <w:webHidden/>
+              </w:rPr>
+              <w:fldChar w:fldCharType="end"/>
+            </w:r>
+          </w:hyperlink>
+        </w:p>
+        <w:p>
+          <w:pPr>
+            <w:pStyle w:val="TOC2"/>
+            <w:tabs>
+              <w:tab w:val="right" w:leader="dot" w:pos="9350"/>
+            </w:tabs>
+            <w:rPr>
+              <w:noProof/>
+            </w:rPr>
+          </w:pPr>
+          <w:hyperlink w:anchor="_Toc95686216" w:history="1">
+            <w:r>
+              <w:rPr>
+                <w:rStyle w:val="Hyperlink"/>
+                <w:noProof/>
+              </w:rPr>
+              <w:t>Test</w:t>
+            </w:r>
+            <w:r>
+              <w:rPr>
+                <w:noProof/>
+                <w:webHidden/>
+              </w:rPr>
+              <w:tab/>
+            </w:r>
+            <w:r>
+              <w:rPr>
+                <w:noProof/>
+                <w:webHidden/>
+              </w:rPr>
+              <w:fldChar w:fldCharType="begin"/>
+            </w:r>
+            <w:r>
+              <w:rPr>
+                <w:noProof/>
+                <w:webHidden/>
+              </w:rPr>
+              <w:instrText xml:space="preserve"> PAGEREF _Toc95686216 \h </w:instrText>
+            </w:r>
+            <w:r>
+              <w:rPr>
+                <w:noProof/>
+                <w:webHidden/>
+              </w:rPr>
+            </w:r>
+            <w:r>
+              <w:rPr>
+                <w:noProof/>
+                <w:webHidden/>
+              </w:rPr>
+              <w:fldChar w:fldCharType="separate"/>
+            </w:r>
+            <w:r>
+              <w:rPr>
+                <w:noProof/>
+                <w:webHidden/>
+              </w:rPr>
+              <w:t>9</w:t>
             </w:r>
             <w:r>
               <w:rPr>
@@ -455,7 +727,7 @@
       <w:pPr>
         <w:pStyle w:val="Heading1"/>
       </w:pPr>
-      <w:bookmarkStart w:id="0" w:name="_Toc95684332"/>
+      <w:bookmarkStart w:id="0" w:name="_Toc95686208"/>
       <w:r>
         <w:lastRenderedPageBreak/>
         <w:t>Problem Definition</w:t>
@@ -701,7 +973,7 @@
       <w:pPr>
         <w:pStyle w:val="Heading1"/>
       </w:pPr>
-      <w:bookmarkStart w:id="1" w:name="_Toc95684333"/>
+      <w:bookmarkStart w:id="1" w:name="_Toc95686209"/>
       <w:r>
         <w:lastRenderedPageBreak/>
         <w:t>Overall Architecture</w:t>
@@ -2625,7 +2897,7 @@
       <w:pPr>
         <w:pStyle w:val="Heading1"/>
       </w:pPr>
-      <w:bookmarkStart w:id="2" w:name="_Toc95684334"/>
+      <w:bookmarkStart w:id="2" w:name="_Toc95686210"/>
       <w:r>
         <w:lastRenderedPageBreak/>
         <w:t>Sequence Diagrams</w:t>
@@ -2708,7 +2980,7 @@
       <w:pPr>
         <w:pStyle w:val="Heading1"/>
       </w:pPr>
-      <w:bookmarkStart w:id="3" w:name="_Toc95684335"/>
+      <w:bookmarkStart w:id="3" w:name="_Toc95686211"/>
       <w:r>
         <w:lastRenderedPageBreak/>
         <w:t>Core Class Diagram</w:t>
@@ -2829,7 +3101,7 @@
       <w:pPr>
         <w:pStyle w:val="Heading1"/>
       </w:pPr>
-      <w:bookmarkStart w:id="4" w:name="_Toc95684336"/>
+      <w:bookmarkStart w:id="4" w:name="_Toc95686212"/>
       <w:r>
         <w:lastRenderedPageBreak/>
         <w:t xml:space="preserve">Frame-work </w:t>
@@ -2967,18 +3239,22 @@
       <w:pPr>
         <w:pStyle w:val="Heading1"/>
       </w:pPr>
+      <w:bookmarkStart w:id="5" w:name="_Toc95686213"/>
       <w:r>
         <w:lastRenderedPageBreak/>
         <w:t>Proof of Concept</w:t>
       </w:r>
+      <w:bookmarkEnd w:id="5"/>
     </w:p>
     <w:p>
       <w:pPr>
         <w:pStyle w:val="Heading2"/>
       </w:pPr>
+      <w:bookmarkStart w:id="6" w:name="_Toc95686214"/>
       <w:r>
         <w:t>Tools and Environment</w:t>
       </w:r>
+      <w:bookmarkEnd w:id="6"/>
     </w:p>
     <w:p>
       <w:r>
@@ -2998,9 +3274,11 @@
       <w:pPr>
         <w:pStyle w:val="Heading2"/>
       </w:pPr>
+      <w:bookmarkStart w:id="7" w:name="_Toc95686215"/>
       <w:r>
         <w:t>Build</w:t>
       </w:r>
+      <w:bookmarkEnd w:id="7"/>
     </w:p>
     <w:p>
       <w:r>
@@ -3080,9 +3358,11 @@
       <w:pPr>
         <w:pStyle w:val="Heading2"/>
       </w:pPr>
+      <w:bookmarkStart w:id="8" w:name="_Toc95686216"/>
       <w:r>
         <w:t>Test</w:t>
       </w:r>
+      <w:bookmarkEnd w:id="8"/>
     </w:p>
     <w:p>
       <w:r>
@@ -5588,7 +5868,7 @@
             <w:rPr>
               <w:noProof/>
             </w:rPr>
-            <w:t>9</w:t>
+            <w:t>2</w:t>
           </w:r>
         </w:fldSimple>
         <w:r>

</xml_diff>